<commit_message>
Trying to readd a doc
</commit_message>
<xml_diff>
--- a/split-webapp/split/src/SplitBillsAlgorithm.docx
+++ b/split-webapp/split/src/SplitBillsAlgorithm.docx
@@ -1245,7 +1245,18 @@
           <w:szCs w:val="22"/>
           <w:bdr w:val="none" w:sz="0" w:space="0" w:color="auto" w:frame="1"/>
         </w:rPr>
-        <w:t xml:space="preserve">Bill    -&gt; Charles  </w:t>
+        <w:t xml:space="preserve">Bill    -&gt; </w:t>
+      </w:r>
+      <w:proofErr w:type="gramStart"/>
+      <w:r>
+        <w:rPr>
+          <w:rStyle w:val="HTMLCode"/>
+          <w:rFonts w:asciiTheme="minorHAnsi" w:hAnsiTheme="minorHAnsi" w:cstheme="minorHAnsi"/>
+          <w:sz w:val="22"/>
+          <w:szCs w:val="22"/>
+          <w:bdr w:val="none" w:sz="0" w:space="0" w:color="auto" w:frame="1"/>
+        </w:rPr>
+        <w:t xml:space="preserve">Charles  </w:t>
       </w:r>
       <w:r>
         <w:rPr>
@@ -1257,6 +1268,7 @@
         </w:rPr>
         <w:tab/>
       </w:r>
+      <w:proofErr w:type="gramEnd"/>
       <w:r>
         <w:rPr>
           <w:rStyle w:val="HTMLCode"/>
@@ -1539,8 +1551,73 @@
         </w:rPr>
         <w:t>--------------------------</w:t>
       </w:r>
+    </w:p>
+    <w:p>
+      <w:pPr>
+        <w:pStyle w:val="HTMLPreformatted"/>
+        <w:textAlignment w:val="baseline"/>
+        <w:rPr>
+          <w:rStyle w:val="HTMLCode"/>
+          <w:rFonts w:asciiTheme="minorHAnsi" w:hAnsiTheme="minorHAnsi" w:cstheme="minorHAnsi"/>
+          <w:sz w:val="22"/>
+          <w:szCs w:val="22"/>
+          <w:bdr w:val="none" w:sz="0" w:space="0" w:color="auto" w:frame="1"/>
+        </w:rPr>
+      </w:pPr>
+      <w:r>
+        <w:rPr>
+          <w:rStyle w:val="HTMLCode"/>
+          <w:rFonts w:asciiTheme="minorHAnsi" w:hAnsiTheme="minorHAnsi" w:cstheme="minorHAnsi"/>
+          <w:sz w:val="22"/>
+          <w:szCs w:val="22"/>
+          <w:bdr w:val="none" w:sz="0" w:space="0" w:color="auto" w:frame="1"/>
+        </w:rPr>
+        <w:t xml:space="preserve">                          Alice  </w:t>
+      </w:r>
+      <w:r>
+        <w:rPr>
+          <w:rStyle w:val="HTMLCode"/>
+          <w:rFonts w:asciiTheme="minorHAnsi" w:hAnsiTheme="minorHAnsi" w:cstheme="minorHAnsi"/>
+          <w:sz w:val="22"/>
+          <w:szCs w:val="22"/>
+          <w:bdr w:val="none" w:sz="0" w:space="0" w:color="auto" w:frame="1"/>
+        </w:rPr>
+        <w:t xml:space="preserve">   </w:t>
+      </w:r>
+      <w:r>
+        <w:rPr>
+          <w:rStyle w:val="HTMLCode"/>
+          <w:rFonts w:asciiTheme="minorHAnsi" w:hAnsiTheme="minorHAnsi" w:cstheme="minorHAnsi"/>
+          <w:sz w:val="22"/>
+          <w:szCs w:val="22"/>
+          <w:bdr w:val="none" w:sz="0" w:space="0" w:color="auto" w:frame="1"/>
+        </w:rPr>
+        <w:t xml:space="preserve">Bill  </w:t>
+      </w:r>
+      <w:r>
+        <w:rPr>
+          <w:rStyle w:val="HTMLCode"/>
+          <w:rFonts w:asciiTheme="minorHAnsi" w:hAnsiTheme="minorHAnsi" w:cstheme="minorHAnsi"/>
+          <w:sz w:val="22"/>
+          <w:szCs w:val="22"/>
+          <w:bdr w:val="none" w:sz="0" w:space="0" w:color="auto" w:frame="1"/>
+        </w:rPr>
+        <w:t xml:space="preserve">   </w:t>
+      </w:r>
       <w:bookmarkStart w:id="0" w:name="_GoBack"/>
       <w:bookmarkEnd w:id="0"/>
+      <w:proofErr w:type="gramStart"/>
+      <w:r>
+        <w:rPr>
+          <w:rStyle w:val="HTMLCode"/>
+          <w:rFonts w:asciiTheme="minorHAnsi" w:hAnsiTheme="minorHAnsi" w:cstheme="minorHAnsi"/>
+          <w:sz w:val="22"/>
+          <w:szCs w:val="22"/>
+          <w:bdr w:val="none" w:sz="0" w:space="0" w:color="auto" w:frame="1"/>
+        </w:rPr>
+        <w:t>Charles  Balance</w:t>
+      </w:r>
+      <w:proofErr w:type="gramEnd"/>
     </w:p>
     <w:p>
       <w:pPr>
@@ -1562,7 +1639,7 @@
           <w:szCs w:val="22"/>
           <w:bdr w:val="none" w:sz="0" w:space="0" w:color="auto" w:frame="1"/>
         </w:rPr>
-        <w:t xml:space="preserve">                          Alice  Bill  Charles  Balance</w:t>
+        <w:t>Alice   -&gt; Bill    $10      10    10-       0        0</w:t>
       </w:r>
     </w:p>
     <w:p>
@@ -1585,7 +1662,7 @@
           <w:szCs w:val="22"/>
           <w:bdr w:val="none" w:sz="0" w:space="0" w:color="auto" w:frame="1"/>
         </w:rPr>
-        <w:t>Alice   -&gt; Bill    $10      10    10-       0        0</w:t>
+        <w:t>Bill    -&gt; Alice    $1       9     9-       0        0</w:t>
       </w:r>
     </w:p>
     <w:p>
@@ -1608,30 +1685,29 @@
           <w:szCs w:val="22"/>
           <w:bdr w:val="none" w:sz="0" w:space="0" w:color="auto" w:frame="1"/>
         </w:rPr>
-        <w:t>Bill    -&gt; Alice    $1       9     9-       0        0</w:t>
-      </w:r>
-    </w:p>
-    <w:p>
-      <w:pPr>
-        <w:pStyle w:val="HTMLPreformatted"/>
-        <w:textAlignment w:val="baseline"/>
-        <w:rPr>
-          <w:rStyle w:val="HTMLCode"/>
-          <w:rFonts w:asciiTheme="minorHAnsi" w:hAnsiTheme="minorHAnsi" w:cstheme="minorHAnsi"/>
-          <w:sz w:val="22"/>
-          <w:szCs w:val="22"/>
-          <w:bdr w:val="none" w:sz="0" w:space="0" w:color="auto" w:frame="1"/>
-        </w:rPr>
-      </w:pPr>
-      <w:r>
-        <w:rPr>
-          <w:rStyle w:val="HTMLCode"/>
-          <w:rFonts w:asciiTheme="minorHAnsi" w:hAnsiTheme="minorHAnsi" w:cstheme="minorHAnsi"/>
-          <w:sz w:val="22"/>
-          <w:szCs w:val="22"/>
-          <w:bdr w:val="none" w:sz="0" w:space="0" w:color="auto" w:frame="1"/>
-        </w:rPr>
-        <w:t>Bill    -&gt; Charles  $5       9     4-       5-       0</w:t>
+        <w:t xml:space="preserve">Bill    -&gt; </w:t>
+      </w:r>
+      <w:proofErr w:type="gramStart"/>
+      <w:r>
+        <w:rPr>
+          <w:rStyle w:val="HTMLCode"/>
+          <w:rFonts w:asciiTheme="minorHAnsi" w:hAnsiTheme="minorHAnsi" w:cstheme="minorHAnsi"/>
+          <w:sz w:val="22"/>
+          <w:szCs w:val="22"/>
+          <w:bdr w:val="none" w:sz="0" w:space="0" w:color="auto" w:frame="1"/>
+        </w:rPr>
+        <w:t>Charles  $</w:t>
+      </w:r>
+      <w:proofErr w:type="gramEnd"/>
+      <w:r>
+        <w:rPr>
+          <w:rStyle w:val="HTMLCode"/>
+          <w:rFonts w:asciiTheme="minorHAnsi" w:hAnsiTheme="minorHAnsi" w:cstheme="minorHAnsi"/>
+          <w:sz w:val="22"/>
+          <w:szCs w:val="22"/>
+          <w:bdr w:val="none" w:sz="0" w:space="0" w:color="auto" w:frame="1"/>
+        </w:rPr>
+        <w:t>5       9     4-       5-       0</w:t>
       </w:r>
     </w:p>
     <w:p>

</xml_diff>

<commit_message>
Algorithms Updated. Final or Almost final version present.
</commit_message>
<xml_diff>
--- a/split-webapp/split/src/SplitBillsAlgorithm.docx
+++ b/split-webapp/split/src/SplitBillsAlgorithm.docx
@@ -2,6 +2,16 @@
 <file path=word/document.xml><?xml version="1.0" encoding="utf-8"?>
 <w:document xmlns:wpc="http://schemas.microsoft.com/office/word/2010/wordprocessingCanvas" xmlns:cx="http://schemas.microsoft.com/office/drawing/2014/chartex" xmlns:cx1="http://schemas.microsoft.com/office/drawing/2015/9/8/chartex" xmlns:cx2="http://schemas.microsoft.com/office/drawing/2015/10/21/chartex" xmlns:cx3="http://schemas.microsoft.com/office/drawing/2016/5/9/chartex" xmlns:cx4="http://schemas.microsoft.com/office/drawing/2016/5/10/chartex" xmlns:cx5="http://schemas.microsoft.com/office/drawing/2016/5/11/chartex" xmlns:cx6="http://schemas.microsoft.com/office/drawing/2016/5/12/chartex" xmlns:cx7="http://schemas.microsoft.com/office/drawing/2016/5/13/chartex" xmlns:cx8="http://schemas.microsoft.com/office/drawing/2016/5/14/chartex" xmlns:mc="http://schemas.openxmlformats.org/markup-compatibility/2006" xmlns:aink="http://schemas.microsoft.com/office/drawing/2016/ink" xmlns:am3d="http://schemas.microsoft.com/office/drawing/2017/model3d" xmlns:o="urn:schemas-microsoft-com:office:office" xmlns:r="http://schemas.openxmlformats.org/officeDocument/2006/relationships" xmlns:m="http://schemas.openxmlformats.org/officeDocument/2006/math" xmlns:v="urn:schemas-microsoft-com:vml" xmlns:wp14="http://schemas.microsoft.com/office/word/2010/wordprocessingDrawing" xmlns:wp="http://schemas.openxmlformats.org/drawingml/2006/wordprocessingDrawing" xmlns:w10="urn:schemas-microsoft-com:office:word" xmlns:w="http://schemas.openxmlformats.org/wordprocessingml/2006/main" xmlns:w14="http://schemas.microsoft.com/office/word/2010/wordml" xmlns:w15="http://schemas.microsoft.com/office/word/2012/wordml" xmlns:w16cid="http://schemas.microsoft.com/office/word/2016/wordml/cid" xmlns:w16se="http://schemas.microsoft.com/office/word/2015/wordml/symex" xmlns:wpg="http://schemas.microsoft.com/office/word/2010/wordprocessingGroup" xmlns:wpi="http://schemas.microsoft.com/office/word/2010/wordprocessingInk" xmlns:wne="http://schemas.microsoft.com/office/word/2006/wordml" xmlns:wps="http://schemas.microsoft.com/office/word/2010/wordprocessingShape" mc:Ignorable="w14 w15 w16se w16cid wp14">
   <w:body>
+    <w:p>
+      <w:pPr>
+        <w:pStyle w:val="Heading1"/>
+        <w:jc w:val="center"/>
+      </w:pPr>
+      <w:r>
+        <w:t>Algorithms and Future Work</w:t>
+      </w:r>
+    </w:p>
+    <w:p/>
     <w:p>
       <w:r>
         <w:t>This file covers a few scenarios that we would like our web application to take care of.</w:t>
@@ -66,7 +76,7 @@
                     </pic:cNvPicPr>
                   </pic:nvPicPr>
                   <pic:blipFill>
-                    <a:blip r:embed="rId4">
+                    <a:blip r:embed="rId5">
                       <a:extLst>
                         <a:ext uri="{28A0092B-C50C-407E-A947-70E740481C1C}">
                           <a14:useLocalDpi xmlns:a14="http://schemas.microsoft.com/office/drawing/2010/main" val="0"/>
@@ -132,7 +142,6 @@
         <w:rPr>
           <w:noProof/>
         </w:rPr>
-        <w:lastRenderedPageBreak/>
         <w:drawing>
           <wp:inline distT="0" distB="0" distL="0" distR="0" wp14:anchorId="1ED79A07" wp14:editId="66399DE7">
             <wp:extent cx="5943600" cy="3143250"/>
@@ -151,7 +160,7 @@
                     </pic:cNvPicPr>
                   </pic:nvPicPr>
                   <pic:blipFill>
-                    <a:blip r:embed="rId5">
+                    <a:blip r:embed="rId6">
                       <a:extLst>
                         <a:ext uri="{28A0092B-C50C-407E-A947-70E740481C1C}">
                           <a14:useLocalDpi xmlns:a14="http://schemas.microsoft.com/office/drawing/2010/main" val="0"/>
@@ -905,7 +914,6 @@
           <w:szCs w:val="22"/>
           <w:bdr w:val="none" w:sz="0" w:space="0" w:color="auto" w:frame="1"/>
         </w:rPr>
-        <w:lastRenderedPageBreak/>
         <w:t xml:space="preserve">                          </w:t>
       </w:r>
       <w:r>
@@ -1245,30 +1253,18 @@
           <w:szCs w:val="22"/>
           <w:bdr w:val="none" w:sz="0" w:space="0" w:color="auto" w:frame="1"/>
         </w:rPr>
-        <w:t xml:space="preserve">Bill    -&gt; </w:t>
-      </w:r>
-      <w:proofErr w:type="gramStart"/>
-      <w:r>
-        <w:rPr>
-          <w:rStyle w:val="HTMLCode"/>
-          <w:rFonts w:asciiTheme="minorHAnsi" w:hAnsiTheme="minorHAnsi" w:cstheme="minorHAnsi"/>
-          <w:sz w:val="22"/>
-          <w:szCs w:val="22"/>
-          <w:bdr w:val="none" w:sz="0" w:space="0" w:color="auto" w:frame="1"/>
-        </w:rPr>
-        <w:t xml:space="preserve">Charles  </w:t>
-      </w:r>
-      <w:r>
-        <w:rPr>
-          <w:rStyle w:val="HTMLCode"/>
-          <w:rFonts w:asciiTheme="minorHAnsi" w:hAnsiTheme="minorHAnsi" w:cstheme="minorHAnsi"/>
-          <w:sz w:val="22"/>
-          <w:szCs w:val="22"/>
-          <w:bdr w:val="none" w:sz="0" w:space="0" w:color="auto" w:frame="1"/>
-        </w:rPr>
-        <w:tab/>
-      </w:r>
-      <w:proofErr w:type="gramEnd"/>
+        <w:t xml:space="preserve">Bill    -&gt; Charles  </w:t>
+      </w:r>
+      <w:r>
+        <w:rPr>
+          <w:rStyle w:val="HTMLCode"/>
+          <w:rFonts w:asciiTheme="minorHAnsi" w:hAnsiTheme="minorHAnsi" w:cstheme="minorHAnsi"/>
+          <w:sz w:val="22"/>
+          <w:szCs w:val="22"/>
+          <w:bdr w:val="none" w:sz="0" w:space="0" w:color="auto" w:frame="1"/>
+        </w:rPr>
+        <w:tab/>
+      </w:r>
       <w:r>
         <w:rPr>
           <w:rStyle w:val="HTMLCode"/>
@@ -1520,6 +1516,707 @@
     </w:p>
     <w:p>
       <w:pPr>
+        <w:pStyle w:val="HTMLPreformatted"/>
+        <w:textAlignment w:val="baseline"/>
+        <w:rPr>
+          <w:rStyle w:val="HTMLCode"/>
+          <w:rFonts w:asciiTheme="minorHAnsi" w:hAnsiTheme="minorHAnsi" w:cstheme="minorHAnsi"/>
+          <w:sz w:val="22"/>
+          <w:szCs w:val="22"/>
+          <w:bdr w:val="none" w:sz="0" w:space="0" w:color="auto" w:frame="1"/>
+        </w:rPr>
+      </w:pPr>
+      <w:r>
+        <w:rPr>
+          <w:rStyle w:val="HTMLCode"/>
+          <w:rFonts w:asciiTheme="minorHAnsi" w:hAnsiTheme="minorHAnsi" w:cstheme="minorHAnsi"/>
+          <w:sz w:val="22"/>
+          <w:szCs w:val="22"/>
+          <w:bdr w:val="none" w:sz="0" w:space="0" w:color="auto" w:frame="1"/>
+        </w:rPr>
+        <w:br/>
+      </w:r>
+      <w:r>
+        <w:rPr>
+          <w:rStyle w:val="HTMLCode"/>
+          <w:rFonts w:asciiTheme="minorHAnsi" w:hAnsiTheme="minorHAnsi" w:cstheme="minorHAnsi"/>
+          <w:sz w:val="22"/>
+          <w:szCs w:val="22"/>
+          <w:bdr w:val="none" w:sz="0" w:space="0" w:color="auto" w:frame="1"/>
+        </w:rPr>
+        <w:t xml:space="preserve">                          </w:t>
+      </w:r>
+      <w:r>
+        <w:rPr>
+          <w:rStyle w:val="HTMLCode"/>
+          <w:rFonts w:asciiTheme="minorHAnsi" w:hAnsiTheme="minorHAnsi" w:cstheme="minorHAnsi"/>
+          <w:sz w:val="22"/>
+          <w:szCs w:val="22"/>
+          <w:bdr w:val="none" w:sz="0" w:space="0" w:color="auto" w:frame="1"/>
+        </w:rPr>
+        <w:t xml:space="preserve">                    </w:t>
+      </w:r>
+      <w:r>
+        <w:rPr>
+          <w:rStyle w:val="HTMLCode"/>
+          <w:rFonts w:asciiTheme="minorHAnsi" w:hAnsiTheme="minorHAnsi" w:cstheme="minorHAnsi"/>
+          <w:sz w:val="22"/>
+          <w:szCs w:val="22"/>
+          <w:bdr w:val="none" w:sz="0" w:space="0" w:color="auto" w:frame="1"/>
+        </w:rPr>
+        <w:t xml:space="preserve">Alice  </w:t>
+      </w:r>
+      <w:r>
+        <w:rPr>
+          <w:rStyle w:val="HTMLCode"/>
+          <w:rFonts w:asciiTheme="minorHAnsi" w:hAnsiTheme="minorHAnsi" w:cstheme="minorHAnsi"/>
+          <w:sz w:val="22"/>
+          <w:szCs w:val="22"/>
+          <w:bdr w:val="none" w:sz="0" w:space="0" w:color="auto" w:frame="1"/>
+        </w:rPr>
+        <w:t xml:space="preserve">   </w:t>
+      </w:r>
+      <w:r>
+        <w:rPr>
+          <w:rStyle w:val="HTMLCode"/>
+          <w:rFonts w:asciiTheme="minorHAnsi" w:hAnsiTheme="minorHAnsi" w:cstheme="minorHAnsi"/>
+          <w:sz w:val="22"/>
+          <w:szCs w:val="22"/>
+          <w:bdr w:val="none" w:sz="0" w:space="0" w:color="auto" w:frame="1"/>
+        </w:rPr>
+        <w:t xml:space="preserve">Bill  </w:t>
+      </w:r>
+      <w:r>
+        <w:rPr>
+          <w:rStyle w:val="HTMLCode"/>
+          <w:rFonts w:asciiTheme="minorHAnsi" w:hAnsiTheme="minorHAnsi" w:cstheme="minorHAnsi"/>
+          <w:sz w:val="22"/>
+          <w:szCs w:val="22"/>
+          <w:bdr w:val="none" w:sz="0" w:space="0" w:color="auto" w:frame="1"/>
+        </w:rPr>
+        <w:t xml:space="preserve">   </w:t>
+      </w:r>
+      <w:r>
+        <w:rPr>
+          <w:rStyle w:val="HTMLCode"/>
+          <w:rFonts w:asciiTheme="minorHAnsi" w:hAnsiTheme="minorHAnsi" w:cstheme="minorHAnsi"/>
+          <w:sz w:val="22"/>
+          <w:szCs w:val="22"/>
+          <w:bdr w:val="none" w:sz="0" w:space="0" w:color="auto" w:frame="1"/>
+        </w:rPr>
+        <w:t>Charles</w:t>
+      </w:r>
+      <w:r>
+        <w:rPr>
+          <w:rStyle w:val="HTMLCode"/>
+          <w:rFonts w:asciiTheme="minorHAnsi" w:hAnsiTheme="minorHAnsi" w:cstheme="minorHAnsi"/>
+          <w:sz w:val="22"/>
+          <w:szCs w:val="22"/>
+          <w:bdr w:val="none" w:sz="0" w:space="0" w:color="auto" w:frame="1"/>
+        </w:rPr>
+        <w:t xml:space="preserve"> </w:t>
+      </w:r>
+      <w:r>
+        <w:rPr>
+          <w:rStyle w:val="HTMLCode"/>
+          <w:rFonts w:asciiTheme="minorHAnsi" w:hAnsiTheme="minorHAnsi" w:cstheme="minorHAnsi"/>
+          <w:sz w:val="22"/>
+          <w:szCs w:val="22"/>
+          <w:bdr w:val="none" w:sz="0" w:space="0" w:color="auto" w:frame="1"/>
+        </w:rPr>
+        <w:t xml:space="preserve">  Balance</w:t>
+      </w:r>
+    </w:p>
+    <w:p>
+      <w:pPr>
+        <w:pStyle w:val="HTMLPreformatted"/>
+        <w:textAlignment w:val="baseline"/>
+        <w:rPr>
+          <w:rStyle w:val="HTMLCode"/>
+          <w:rFonts w:asciiTheme="minorHAnsi" w:hAnsiTheme="minorHAnsi" w:cstheme="minorHAnsi"/>
+          <w:sz w:val="22"/>
+          <w:szCs w:val="22"/>
+          <w:bdr w:val="none" w:sz="0" w:space="0" w:color="auto" w:frame="1"/>
+        </w:rPr>
+      </w:pPr>
+      <w:r>
+        <w:rPr>
+          <w:rStyle w:val="HTMLCode"/>
+          <w:rFonts w:asciiTheme="minorHAnsi" w:hAnsiTheme="minorHAnsi" w:cstheme="minorHAnsi"/>
+          <w:sz w:val="22"/>
+          <w:szCs w:val="22"/>
+          <w:bdr w:val="none" w:sz="0" w:space="0" w:color="auto" w:frame="1"/>
+        </w:rPr>
+        <w:t xml:space="preserve">Alice   -&gt; Bill    </w:t>
+      </w:r>
+      <w:r>
+        <w:rPr>
+          <w:rStyle w:val="HTMLCode"/>
+          <w:rFonts w:asciiTheme="minorHAnsi" w:hAnsiTheme="minorHAnsi" w:cstheme="minorHAnsi"/>
+          <w:sz w:val="22"/>
+          <w:szCs w:val="22"/>
+          <w:bdr w:val="none" w:sz="0" w:space="0" w:color="auto" w:frame="1"/>
+        </w:rPr>
+        <w:t xml:space="preserve">       </w:t>
+      </w:r>
+      <w:r>
+        <w:rPr>
+          <w:rStyle w:val="HTMLCode"/>
+          <w:rFonts w:asciiTheme="minorHAnsi" w:hAnsiTheme="minorHAnsi" w:cstheme="minorHAnsi"/>
+          <w:sz w:val="22"/>
+          <w:szCs w:val="22"/>
+          <w:bdr w:val="none" w:sz="0" w:space="0" w:color="auto" w:frame="1"/>
+        </w:rPr>
+        <w:t xml:space="preserve">$10      10    </w:t>
+      </w:r>
+      <w:r>
+        <w:rPr>
+          <w:rStyle w:val="HTMLCode"/>
+          <w:rFonts w:asciiTheme="minorHAnsi" w:hAnsiTheme="minorHAnsi" w:cstheme="minorHAnsi"/>
+          <w:sz w:val="22"/>
+          <w:szCs w:val="22"/>
+          <w:bdr w:val="none" w:sz="0" w:space="0" w:color="auto" w:frame="1"/>
+        </w:rPr>
+        <w:t xml:space="preserve">      </w:t>
+      </w:r>
+      <w:r>
+        <w:rPr>
+          <w:rStyle w:val="HTMLCode"/>
+          <w:rFonts w:asciiTheme="minorHAnsi" w:hAnsiTheme="minorHAnsi" w:cstheme="minorHAnsi"/>
+          <w:sz w:val="22"/>
+          <w:szCs w:val="22"/>
+          <w:bdr w:val="none" w:sz="0" w:space="0" w:color="auto" w:frame="1"/>
+        </w:rPr>
+        <w:t xml:space="preserve">10-      0        </w:t>
+      </w:r>
+      <w:r>
+        <w:rPr>
+          <w:rStyle w:val="HTMLCode"/>
+          <w:rFonts w:asciiTheme="minorHAnsi" w:hAnsiTheme="minorHAnsi" w:cstheme="minorHAnsi"/>
+          <w:sz w:val="22"/>
+          <w:szCs w:val="22"/>
+          <w:bdr w:val="none" w:sz="0" w:space="0" w:color="auto" w:frame="1"/>
+        </w:rPr>
+        <w:t xml:space="preserve">    </w:t>
+      </w:r>
+      <w:r>
+        <w:rPr>
+          <w:rStyle w:val="HTMLCode"/>
+          <w:rFonts w:asciiTheme="minorHAnsi" w:hAnsiTheme="minorHAnsi" w:cstheme="minorHAnsi"/>
+          <w:sz w:val="22"/>
+          <w:szCs w:val="22"/>
+          <w:bdr w:val="none" w:sz="0" w:space="0" w:color="auto" w:frame="1"/>
+        </w:rPr>
+        <w:t>0</w:t>
+      </w:r>
+    </w:p>
+    <w:p>
+      <w:pPr>
+        <w:pStyle w:val="HTMLPreformatted"/>
+        <w:textAlignment w:val="baseline"/>
+        <w:rPr>
+          <w:rStyle w:val="HTMLCode"/>
+          <w:rFonts w:asciiTheme="minorHAnsi" w:hAnsiTheme="minorHAnsi" w:cstheme="minorHAnsi"/>
+          <w:sz w:val="22"/>
+          <w:szCs w:val="22"/>
+          <w:bdr w:val="none" w:sz="0" w:space="0" w:color="auto" w:frame="1"/>
+        </w:rPr>
+      </w:pPr>
+      <w:r>
+        <w:rPr>
+          <w:rStyle w:val="HTMLCode"/>
+          <w:rFonts w:asciiTheme="minorHAnsi" w:hAnsiTheme="minorHAnsi" w:cstheme="minorHAnsi"/>
+          <w:sz w:val="22"/>
+          <w:szCs w:val="22"/>
+          <w:bdr w:val="none" w:sz="0" w:space="0" w:color="auto" w:frame="1"/>
+        </w:rPr>
+        <w:t xml:space="preserve">Bill    -&gt; Alice    </w:t>
+      </w:r>
+      <w:r>
+        <w:rPr>
+          <w:rStyle w:val="HTMLCode"/>
+          <w:rFonts w:asciiTheme="minorHAnsi" w:hAnsiTheme="minorHAnsi" w:cstheme="minorHAnsi"/>
+          <w:sz w:val="22"/>
+          <w:szCs w:val="22"/>
+          <w:bdr w:val="none" w:sz="0" w:space="0" w:color="auto" w:frame="1"/>
+        </w:rPr>
+        <w:t xml:space="preserve">      </w:t>
+      </w:r>
+      <w:r>
+        <w:rPr>
+          <w:rStyle w:val="HTMLCode"/>
+          <w:rFonts w:asciiTheme="minorHAnsi" w:hAnsiTheme="minorHAnsi" w:cstheme="minorHAnsi"/>
+          <w:sz w:val="22"/>
+          <w:szCs w:val="22"/>
+          <w:bdr w:val="none" w:sz="0" w:space="0" w:color="auto" w:frame="1"/>
+        </w:rPr>
+        <w:t xml:space="preserve">$1       </w:t>
+      </w:r>
+      <w:r>
+        <w:rPr>
+          <w:rStyle w:val="HTMLCode"/>
+          <w:rFonts w:asciiTheme="minorHAnsi" w:hAnsiTheme="minorHAnsi" w:cstheme="minorHAnsi"/>
+          <w:sz w:val="22"/>
+          <w:szCs w:val="22"/>
+          <w:bdr w:val="none" w:sz="0" w:space="0" w:color="auto" w:frame="1"/>
+        </w:rPr>
+        <w:t xml:space="preserve">  </w:t>
+      </w:r>
+      <w:r>
+        <w:rPr>
+          <w:rStyle w:val="HTMLCode"/>
+          <w:rFonts w:asciiTheme="minorHAnsi" w:hAnsiTheme="minorHAnsi" w:cstheme="minorHAnsi"/>
+          <w:sz w:val="22"/>
+          <w:szCs w:val="22"/>
+          <w:bdr w:val="none" w:sz="0" w:space="0" w:color="auto" w:frame="1"/>
+        </w:rPr>
+        <w:t xml:space="preserve">9    </w:t>
+      </w:r>
+      <w:r>
+        <w:rPr>
+          <w:rStyle w:val="HTMLCode"/>
+          <w:rFonts w:asciiTheme="minorHAnsi" w:hAnsiTheme="minorHAnsi" w:cstheme="minorHAnsi"/>
+          <w:sz w:val="22"/>
+          <w:szCs w:val="22"/>
+          <w:bdr w:val="none" w:sz="0" w:space="0" w:color="auto" w:frame="1"/>
+        </w:rPr>
+        <w:t xml:space="preserve">       </w:t>
+      </w:r>
+      <w:r>
+        <w:rPr>
+          <w:rStyle w:val="HTMLCode"/>
+          <w:rFonts w:asciiTheme="minorHAnsi" w:hAnsiTheme="minorHAnsi" w:cstheme="minorHAnsi"/>
+          <w:sz w:val="22"/>
+          <w:szCs w:val="22"/>
+          <w:bdr w:val="none" w:sz="0" w:space="0" w:color="auto" w:frame="1"/>
+        </w:rPr>
+        <w:t xml:space="preserve"> 9-       </w:t>
+      </w:r>
+      <w:r>
+        <w:rPr>
+          <w:rStyle w:val="HTMLCode"/>
+          <w:rFonts w:asciiTheme="minorHAnsi" w:hAnsiTheme="minorHAnsi" w:cstheme="minorHAnsi"/>
+          <w:sz w:val="22"/>
+          <w:szCs w:val="22"/>
+          <w:bdr w:val="none" w:sz="0" w:space="0" w:color="auto" w:frame="1"/>
+        </w:rPr>
+        <w:t xml:space="preserve"> </w:t>
+      </w:r>
+      <w:r>
+        <w:rPr>
+          <w:rStyle w:val="HTMLCode"/>
+          <w:rFonts w:asciiTheme="minorHAnsi" w:hAnsiTheme="minorHAnsi" w:cstheme="minorHAnsi"/>
+          <w:sz w:val="22"/>
+          <w:szCs w:val="22"/>
+          <w:bdr w:val="none" w:sz="0" w:space="0" w:color="auto" w:frame="1"/>
+        </w:rPr>
+        <w:t xml:space="preserve">0        </w:t>
+      </w:r>
+      <w:r>
+        <w:rPr>
+          <w:rStyle w:val="HTMLCode"/>
+          <w:rFonts w:asciiTheme="minorHAnsi" w:hAnsiTheme="minorHAnsi" w:cstheme="minorHAnsi"/>
+          <w:sz w:val="22"/>
+          <w:szCs w:val="22"/>
+          <w:bdr w:val="none" w:sz="0" w:space="0" w:color="auto" w:frame="1"/>
+        </w:rPr>
+        <w:t xml:space="preserve">    </w:t>
+      </w:r>
+      <w:r>
+        <w:rPr>
+          <w:rStyle w:val="HTMLCode"/>
+          <w:rFonts w:asciiTheme="minorHAnsi" w:hAnsiTheme="minorHAnsi" w:cstheme="minorHAnsi"/>
+          <w:sz w:val="22"/>
+          <w:szCs w:val="22"/>
+          <w:bdr w:val="none" w:sz="0" w:space="0" w:color="auto" w:frame="1"/>
+        </w:rPr>
+        <w:t>0</w:t>
+      </w:r>
+    </w:p>
+    <w:p>
+      <w:pPr>
+        <w:pStyle w:val="HTMLPreformatted"/>
+        <w:textAlignment w:val="baseline"/>
+        <w:rPr>
+          <w:rStyle w:val="HTMLCode"/>
+          <w:rFonts w:asciiTheme="minorHAnsi" w:hAnsiTheme="minorHAnsi" w:cstheme="minorHAnsi"/>
+          <w:sz w:val="22"/>
+          <w:szCs w:val="22"/>
+          <w:bdr w:val="none" w:sz="0" w:space="0" w:color="auto" w:frame="1"/>
+        </w:rPr>
+      </w:pPr>
+      <w:r>
+        <w:rPr>
+          <w:rStyle w:val="HTMLCode"/>
+          <w:rFonts w:asciiTheme="minorHAnsi" w:hAnsiTheme="minorHAnsi" w:cstheme="minorHAnsi"/>
+          <w:sz w:val="22"/>
+          <w:szCs w:val="22"/>
+          <w:bdr w:val="none" w:sz="0" w:space="0" w:color="auto" w:frame="1"/>
+        </w:rPr>
+        <w:t xml:space="preserve">Bill    -&gt; Charles  </w:t>
+      </w:r>
+      <w:r>
+        <w:rPr>
+          <w:rStyle w:val="HTMLCode"/>
+          <w:rFonts w:asciiTheme="minorHAnsi" w:hAnsiTheme="minorHAnsi" w:cstheme="minorHAnsi"/>
+          <w:sz w:val="22"/>
+          <w:szCs w:val="22"/>
+          <w:bdr w:val="none" w:sz="0" w:space="0" w:color="auto" w:frame="1"/>
+        </w:rPr>
+        <w:t xml:space="preserve">   </w:t>
+      </w:r>
+      <w:r>
+        <w:rPr>
+          <w:rStyle w:val="HTMLCode"/>
+          <w:rFonts w:asciiTheme="minorHAnsi" w:hAnsiTheme="minorHAnsi" w:cstheme="minorHAnsi"/>
+          <w:sz w:val="22"/>
+          <w:szCs w:val="22"/>
+          <w:bdr w:val="none" w:sz="0" w:space="0" w:color="auto" w:frame="1"/>
+        </w:rPr>
+        <w:t xml:space="preserve">$5       </w:t>
+      </w:r>
+      <w:r>
+        <w:rPr>
+          <w:rStyle w:val="HTMLCode"/>
+          <w:rFonts w:asciiTheme="minorHAnsi" w:hAnsiTheme="minorHAnsi" w:cstheme="minorHAnsi"/>
+          <w:sz w:val="22"/>
+          <w:szCs w:val="22"/>
+          <w:bdr w:val="none" w:sz="0" w:space="0" w:color="auto" w:frame="1"/>
+        </w:rPr>
+        <w:t xml:space="preserve">  </w:t>
+      </w:r>
+      <w:r>
+        <w:rPr>
+          <w:rStyle w:val="HTMLCode"/>
+          <w:rFonts w:asciiTheme="minorHAnsi" w:hAnsiTheme="minorHAnsi" w:cstheme="minorHAnsi"/>
+          <w:sz w:val="22"/>
+          <w:szCs w:val="22"/>
+          <w:bdr w:val="none" w:sz="0" w:space="0" w:color="auto" w:frame="1"/>
+        </w:rPr>
+        <w:t xml:space="preserve">9     </w:t>
+      </w:r>
+      <w:r>
+        <w:rPr>
+          <w:rStyle w:val="HTMLCode"/>
+          <w:rFonts w:asciiTheme="minorHAnsi" w:hAnsiTheme="minorHAnsi" w:cstheme="minorHAnsi"/>
+          <w:sz w:val="22"/>
+          <w:szCs w:val="22"/>
+          <w:bdr w:val="none" w:sz="0" w:space="0" w:color="auto" w:frame="1"/>
+        </w:rPr>
+        <w:t xml:space="preserve">       </w:t>
+      </w:r>
+      <w:r>
+        <w:rPr>
+          <w:rStyle w:val="HTMLCode"/>
+          <w:rFonts w:asciiTheme="minorHAnsi" w:hAnsiTheme="minorHAnsi" w:cstheme="minorHAnsi"/>
+          <w:sz w:val="22"/>
+          <w:szCs w:val="22"/>
+          <w:bdr w:val="none" w:sz="0" w:space="0" w:color="auto" w:frame="1"/>
+        </w:rPr>
+        <w:t xml:space="preserve">4-       </w:t>
+      </w:r>
+      <w:r>
+        <w:rPr>
+          <w:rStyle w:val="HTMLCode"/>
+          <w:rFonts w:asciiTheme="minorHAnsi" w:hAnsiTheme="minorHAnsi" w:cstheme="minorHAnsi"/>
+          <w:sz w:val="22"/>
+          <w:szCs w:val="22"/>
+          <w:bdr w:val="none" w:sz="0" w:space="0" w:color="auto" w:frame="1"/>
+        </w:rPr>
+        <w:t xml:space="preserve"> </w:t>
+      </w:r>
+      <w:r>
+        <w:rPr>
+          <w:rStyle w:val="HTMLCode"/>
+          <w:rFonts w:asciiTheme="minorHAnsi" w:hAnsiTheme="minorHAnsi" w:cstheme="minorHAnsi"/>
+          <w:sz w:val="22"/>
+          <w:szCs w:val="22"/>
+          <w:bdr w:val="none" w:sz="0" w:space="0" w:color="auto" w:frame="1"/>
+        </w:rPr>
+        <w:t xml:space="preserve">5-       </w:t>
+      </w:r>
+      <w:r>
+        <w:rPr>
+          <w:rStyle w:val="HTMLCode"/>
+          <w:rFonts w:asciiTheme="minorHAnsi" w:hAnsiTheme="minorHAnsi" w:cstheme="minorHAnsi"/>
+          <w:sz w:val="22"/>
+          <w:szCs w:val="22"/>
+          <w:bdr w:val="none" w:sz="0" w:space="0" w:color="auto" w:frame="1"/>
+        </w:rPr>
+        <w:t xml:space="preserve">    </w:t>
+      </w:r>
+      <w:r>
+        <w:rPr>
+          <w:rStyle w:val="HTMLCode"/>
+          <w:rFonts w:asciiTheme="minorHAnsi" w:hAnsiTheme="minorHAnsi" w:cstheme="minorHAnsi"/>
+          <w:sz w:val="22"/>
+          <w:szCs w:val="22"/>
+          <w:bdr w:val="none" w:sz="0" w:space="0" w:color="auto" w:frame="1"/>
+        </w:rPr>
+        <w:t>0</w:t>
+      </w:r>
+    </w:p>
+    <w:p>
+      <w:pPr>
+        <w:pStyle w:val="HTMLPreformatted"/>
+        <w:textAlignment w:val="baseline"/>
+        <w:rPr>
+          <w:rStyle w:val="HTMLCode"/>
+          <w:rFonts w:asciiTheme="minorHAnsi" w:hAnsiTheme="minorHAnsi" w:cstheme="minorHAnsi"/>
+          <w:sz w:val="22"/>
+          <w:szCs w:val="22"/>
+          <w:bdr w:val="none" w:sz="0" w:space="0" w:color="auto" w:frame="1"/>
+        </w:rPr>
+      </w:pPr>
+      <w:r>
+        <w:rPr>
+          <w:rStyle w:val="HTMLCode"/>
+          <w:rFonts w:asciiTheme="minorHAnsi" w:hAnsiTheme="minorHAnsi" w:cstheme="minorHAnsi"/>
+          <w:sz w:val="22"/>
+          <w:szCs w:val="22"/>
+          <w:bdr w:val="none" w:sz="0" w:space="0" w:color="auto" w:frame="1"/>
+        </w:rPr>
+        <w:t xml:space="preserve">Charles -&gt; Alice    </w:t>
+      </w:r>
+      <w:r>
+        <w:rPr>
+          <w:rStyle w:val="HTMLCode"/>
+          <w:rFonts w:asciiTheme="minorHAnsi" w:hAnsiTheme="minorHAnsi" w:cstheme="minorHAnsi"/>
+          <w:sz w:val="22"/>
+          <w:szCs w:val="22"/>
+          <w:bdr w:val="none" w:sz="0" w:space="0" w:color="auto" w:frame="1"/>
+        </w:rPr>
+        <w:t xml:space="preserve"> </w:t>
+      </w:r>
+      <w:r>
+        <w:rPr>
+          <w:rStyle w:val="HTMLCode"/>
+          <w:rFonts w:asciiTheme="minorHAnsi" w:hAnsiTheme="minorHAnsi" w:cstheme="minorHAnsi"/>
+          <w:sz w:val="22"/>
+          <w:szCs w:val="22"/>
+          <w:bdr w:val="none" w:sz="0" w:space="0" w:color="auto" w:frame="1"/>
+        </w:rPr>
+        <w:t xml:space="preserve">$5       </w:t>
+      </w:r>
+      <w:r>
+        <w:rPr>
+          <w:rStyle w:val="HTMLCode"/>
+          <w:rFonts w:asciiTheme="minorHAnsi" w:hAnsiTheme="minorHAnsi" w:cstheme="minorHAnsi"/>
+          <w:sz w:val="22"/>
+          <w:szCs w:val="22"/>
+          <w:bdr w:val="none" w:sz="0" w:space="0" w:color="auto" w:frame="1"/>
+        </w:rPr>
+        <w:t xml:space="preserve">  </w:t>
+      </w:r>
+      <w:r>
+        <w:rPr>
+          <w:rStyle w:val="HTMLCode"/>
+          <w:rFonts w:asciiTheme="minorHAnsi" w:hAnsiTheme="minorHAnsi" w:cstheme="minorHAnsi"/>
+          <w:sz w:val="22"/>
+          <w:szCs w:val="22"/>
+          <w:bdr w:val="none" w:sz="0" w:space="0" w:color="auto" w:frame="1"/>
+        </w:rPr>
+        <w:t xml:space="preserve">4     </w:t>
+      </w:r>
+      <w:r>
+        <w:rPr>
+          <w:rStyle w:val="HTMLCode"/>
+          <w:rFonts w:asciiTheme="minorHAnsi" w:hAnsiTheme="minorHAnsi" w:cstheme="minorHAnsi"/>
+          <w:sz w:val="22"/>
+          <w:szCs w:val="22"/>
+          <w:bdr w:val="none" w:sz="0" w:space="0" w:color="auto" w:frame="1"/>
+        </w:rPr>
+        <w:t xml:space="preserve">       </w:t>
+      </w:r>
+      <w:r>
+        <w:rPr>
+          <w:rStyle w:val="HTMLCode"/>
+          <w:rFonts w:asciiTheme="minorHAnsi" w:hAnsiTheme="minorHAnsi" w:cstheme="minorHAnsi"/>
+          <w:sz w:val="22"/>
+          <w:szCs w:val="22"/>
+          <w:bdr w:val="none" w:sz="0" w:space="0" w:color="auto" w:frame="1"/>
+        </w:rPr>
+        <w:t xml:space="preserve">4-       </w:t>
+      </w:r>
+      <w:r>
+        <w:rPr>
+          <w:rStyle w:val="HTMLCode"/>
+          <w:rFonts w:asciiTheme="minorHAnsi" w:hAnsiTheme="minorHAnsi" w:cstheme="minorHAnsi"/>
+          <w:sz w:val="22"/>
+          <w:szCs w:val="22"/>
+          <w:bdr w:val="none" w:sz="0" w:space="0" w:color="auto" w:frame="1"/>
+        </w:rPr>
+        <w:t xml:space="preserve"> </w:t>
+      </w:r>
+      <w:r>
+        <w:rPr>
+          <w:rStyle w:val="HTMLCode"/>
+          <w:rFonts w:asciiTheme="minorHAnsi" w:hAnsiTheme="minorHAnsi" w:cstheme="minorHAnsi"/>
+          <w:sz w:val="22"/>
+          <w:szCs w:val="22"/>
+          <w:bdr w:val="none" w:sz="0" w:space="0" w:color="auto" w:frame="1"/>
+        </w:rPr>
+        <w:t xml:space="preserve">0        </w:t>
+      </w:r>
+      <w:r>
+        <w:rPr>
+          <w:rStyle w:val="HTMLCode"/>
+          <w:rFonts w:asciiTheme="minorHAnsi" w:hAnsiTheme="minorHAnsi" w:cstheme="minorHAnsi"/>
+          <w:sz w:val="22"/>
+          <w:szCs w:val="22"/>
+          <w:bdr w:val="none" w:sz="0" w:space="0" w:color="auto" w:frame="1"/>
+        </w:rPr>
+        <w:t xml:space="preserve">    </w:t>
+      </w:r>
+      <w:r>
+        <w:rPr>
+          <w:rStyle w:val="HTMLCode"/>
+          <w:rFonts w:asciiTheme="minorHAnsi" w:hAnsiTheme="minorHAnsi" w:cstheme="minorHAnsi"/>
+          <w:sz w:val="22"/>
+          <w:szCs w:val="22"/>
+          <w:bdr w:val="none" w:sz="0" w:space="0" w:color="auto" w:frame="1"/>
+        </w:rPr>
+        <w:t>0</w:t>
+      </w:r>
+    </w:p>
+    <w:p>
+      <w:pPr>
+        <w:pStyle w:val="HTMLPreformatted"/>
+        <w:textAlignment w:val="baseline"/>
+        <w:rPr>
+          <w:rStyle w:val="HTMLCode"/>
+          <w:rFonts w:asciiTheme="minorHAnsi" w:hAnsiTheme="minorHAnsi" w:cstheme="minorHAnsi"/>
+          <w:sz w:val="22"/>
+          <w:szCs w:val="22"/>
+          <w:bdr w:val="none" w:sz="0" w:space="0" w:color="auto" w:frame="1"/>
+        </w:rPr>
+      </w:pPr>
+      <w:r>
+        <w:rPr>
+          <w:rStyle w:val="HTMLCode"/>
+          <w:rFonts w:asciiTheme="minorHAnsi" w:hAnsiTheme="minorHAnsi" w:cstheme="minorHAnsi"/>
+          <w:sz w:val="22"/>
+          <w:szCs w:val="22"/>
+          <w:bdr w:val="none" w:sz="0" w:space="0" w:color="auto" w:frame="1"/>
+        </w:rPr>
+        <w:t xml:space="preserve">Charles -&gt; Bill     </w:t>
+      </w:r>
+      <w:r>
+        <w:rPr>
+          <w:rStyle w:val="HTMLCode"/>
+          <w:rFonts w:asciiTheme="minorHAnsi" w:hAnsiTheme="minorHAnsi" w:cstheme="minorHAnsi"/>
+          <w:sz w:val="22"/>
+          <w:szCs w:val="22"/>
+          <w:bdr w:val="none" w:sz="0" w:space="0" w:color="auto" w:frame="1"/>
+        </w:rPr>
+        <w:t xml:space="preserve">   </w:t>
+      </w:r>
+      <w:r>
+        <w:rPr>
+          <w:rStyle w:val="HTMLCode"/>
+          <w:rFonts w:asciiTheme="minorHAnsi" w:hAnsiTheme="minorHAnsi" w:cstheme="minorHAnsi"/>
+          <w:sz w:val="22"/>
+          <w:szCs w:val="22"/>
+          <w:bdr w:val="none" w:sz="0" w:space="0" w:color="auto" w:frame="1"/>
+        </w:rPr>
+        <w:t xml:space="preserve">$1       </w:t>
+      </w:r>
+      <w:r>
+        <w:rPr>
+          <w:rStyle w:val="HTMLCode"/>
+          <w:rFonts w:asciiTheme="minorHAnsi" w:hAnsiTheme="minorHAnsi" w:cstheme="minorHAnsi"/>
+          <w:sz w:val="22"/>
+          <w:szCs w:val="22"/>
+          <w:bdr w:val="none" w:sz="0" w:space="0" w:color="auto" w:frame="1"/>
+        </w:rPr>
+        <w:t xml:space="preserve">  </w:t>
+      </w:r>
+      <w:r>
+        <w:rPr>
+          <w:rStyle w:val="HTMLCode"/>
+          <w:rFonts w:asciiTheme="minorHAnsi" w:hAnsiTheme="minorHAnsi" w:cstheme="minorHAnsi"/>
+          <w:sz w:val="22"/>
+          <w:szCs w:val="22"/>
+          <w:bdr w:val="none" w:sz="0" w:space="0" w:color="auto" w:frame="1"/>
+        </w:rPr>
+        <w:t xml:space="preserve">4     </w:t>
+      </w:r>
+      <w:r>
+        <w:rPr>
+          <w:rStyle w:val="HTMLCode"/>
+          <w:rFonts w:asciiTheme="minorHAnsi" w:hAnsiTheme="minorHAnsi" w:cstheme="minorHAnsi"/>
+          <w:sz w:val="22"/>
+          <w:szCs w:val="22"/>
+          <w:bdr w:val="none" w:sz="0" w:space="0" w:color="auto" w:frame="1"/>
+        </w:rPr>
+        <w:t xml:space="preserve">       </w:t>
+      </w:r>
+      <w:r>
+        <w:rPr>
+          <w:rStyle w:val="HTMLCode"/>
+          <w:rFonts w:asciiTheme="minorHAnsi" w:hAnsiTheme="minorHAnsi" w:cstheme="minorHAnsi"/>
+          <w:sz w:val="22"/>
+          <w:szCs w:val="22"/>
+          <w:bdr w:val="none" w:sz="0" w:space="0" w:color="auto" w:frame="1"/>
+        </w:rPr>
+        <w:t xml:space="preserve">5-       </w:t>
+      </w:r>
+      <w:r>
+        <w:rPr>
+          <w:rStyle w:val="HTMLCode"/>
+          <w:rFonts w:asciiTheme="minorHAnsi" w:hAnsiTheme="minorHAnsi" w:cstheme="minorHAnsi"/>
+          <w:sz w:val="22"/>
+          <w:szCs w:val="22"/>
+          <w:bdr w:val="none" w:sz="0" w:space="0" w:color="auto" w:frame="1"/>
+        </w:rPr>
+        <w:t xml:space="preserve"> </w:t>
+      </w:r>
+      <w:r>
+        <w:rPr>
+          <w:rStyle w:val="HTMLCode"/>
+          <w:rFonts w:asciiTheme="minorHAnsi" w:hAnsiTheme="minorHAnsi" w:cstheme="minorHAnsi"/>
+          <w:sz w:val="22"/>
+          <w:szCs w:val="22"/>
+          <w:bdr w:val="none" w:sz="0" w:space="0" w:color="auto" w:frame="1"/>
+        </w:rPr>
+        <w:t xml:space="preserve">1        </w:t>
+      </w:r>
+      <w:r>
+        <w:rPr>
+          <w:rStyle w:val="HTMLCode"/>
+          <w:rFonts w:asciiTheme="minorHAnsi" w:hAnsiTheme="minorHAnsi" w:cstheme="minorHAnsi"/>
+          <w:sz w:val="22"/>
+          <w:szCs w:val="22"/>
+          <w:bdr w:val="none" w:sz="0" w:space="0" w:color="auto" w:frame="1"/>
+        </w:rPr>
+        <w:t xml:space="preserve">    </w:t>
+      </w:r>
+      <w:r>
+        <w:rPr>
+          <w:rStyle w:val="HTMLCode"/>
+          <w:rFonts w:asciiTheme="minorHAnsi" w:hAnsiTheme="minorHAnsi" w:cstheme="minorHAnsi"/>
+          <w:sz w:val="22"/>
+          <w:szCs w:val="22"/>
+          <w:bdr w:val="none" w:sz="0" w:space="0" w:color="auto" w:frame="1"/>
+        </w:rPr>
+        <w:t>0</w:t>
+      </w:r>
+    </w:p>
+    <w:p>
+      <w:pPr>
+        <w:pStyle w:val="HTMLPreformatted"/>
+        <w:textAlignment w:val="baseline"/>
+        <w:rPr>
+          <w:rStyle w:val="HTMLCode"/>
+          <w:rFonts w:asciiTheme="minorHAnsi" w:hAnsiTheme="minorHAnsi" w:cstheme="minorHAnsi"/>
+          <w:sz w:val="22"/>
+          <w:szCs w:val="22"/>
+          <w:bdr w:val="none" w:sz="0" w:space="0" w:color="auto" w:frame="1"/>
+        </w:rPr>
+      </w:pPr>
+    </w:p>
+    <w:p>
+      <w:pPr>
         <w:pStyle w:val="NormalWeb"/>
         <w:shd w:val="clear" w:color="auto" w:fill="FFFFFF"/>
         <w:spacing w:before="0" w:beforeAutospacing="0" w:after="240" w:afterAutospacing="0"/>
@@ -1530,6 +2227,316 @@
           <w:szCs w:val="22"/>
         </w:rPr>
       </w:pPr>
+      <w:r>
+        <w:rPr>
+          <w:rFonts w:asciiTheme="minorHAnsi" w:hAnsiTheme="minorHAnsi" w:cstheme="minorHAnsi"/>
+          <w:sz w:val="22"/>
+          <w:szCs w:val="22"/>
+        </w:rPr>
+        <w:t>Then the transactions needed would be:</w:t>
+      </w:r>
+    </w:p>
+    <w:p>
+      <w:pPr>
+        <w:pStyle w:val="HTMLPreformatted"/>
+        <w:textAlignment w:val="baseline"/>
+        <w:rPr>
+          <w:rStyle w:val="HTMLCode"/>
+          <w:rFonts w:asciiTheme="minorHAnsi" w:hAnsiTheme="minorHAnsi" w:cstheme="minorHAnsi"/>
+          <w:sz w:val="22"/>
+          <w:szCs w:val="22"/>
+          <w:bdr w:val="none" w:sz="0" w:space="0" w:color="auto" w:frame="1"/>
+        </w:rPr>
+      </w:pPr>
+      <w:r>
+        <w:rPr>
+          <w:rStyle w:val="HTMLCode"/>
+          <w:rFonts w:asciiTheme="minorHAnsi" w:hAnsiTheme="minorHAnsi" w:cstheme="minorHAnsi"/>
+          <w:sz w:val="22"/>
+          <w:szCs w:val="22"/>
+          <w:bdr w:val="none" w:sz="0" w:space="0" w:color="auto" w:frame="1"/>
+        </w:rPr>
+        <w:t xml:space="preserve">Bill     -&gt; Alice   </w:t>
+      </w:r>
+      <w:r>
+        <w:rPr>
+          <w:rStyle w:val="HTMLCode"/>
+          <w:rFonts w:asciiTheme="minorHAnsi" w:hAnsiTheme="minorHAnsi" w:cstheme="minorHAnsi"/>
+          <w:sz w:val="22"/>
+          <w:szCs w:val="22"/>
+          <w:bdr w:val="none" w:sz="0" w:space="0" w:color="auto" w:frame="1"/>
+        </w:rPr>
+        <w:t xml:space="preserve">     </w:t>
+      </w:r>
+      <w:r>
+        <w:rPr>
+          <w:rStyle w:val="HTMLCode"/>
+          <w:rFonts w:asciiTheme="minorHAnsi" w:hAnsiTheme="minorHAnsi" w:cstheme="minorHAnsi"/>
+          <w:sz w:val="22"/>
+          <w:szCs w:val="22"/>
+          <w:bdr w:val="none" w:sz="0" w:space="0" w:color="auto" w:frame="1"/>
+        </w:rPr>
+        <w:t>$4       0     1-       1        0</w:t>
+      </w:r>
+    </w:p>
+    <w:p>
+      <w:pPr>
+        <w:pStyle w:val="HTMLPreformatted"/>
+        <w:textAlignment w:val="baseline"/>
+        <w:rPr>
+          <w:rFonts w:asciiTheme="minorHAnsi" w:hAnsiTheme="minorHAnsi" w:cstheme="minorHAnsi"/>
+          <w:sz w:val="22"/>
+          <w:szCs w:val="22"/>
+        </w:rPr>
+      </w:pPr>
+      <w:r>
+        <w:rPr>
+          <w:rStyle w:val="HTMLCode"/>
+          <w:rFonts w:asciiTheme="minorHAnsi" w:hAnsiTheme="minorHAnsi" w:cstheme="minorHAnsi"/>
+          <w:sz w:val="22"/>
+          <w:szCs w:val="22"/>
+          <w:bdr w:val="none" w:sz="0" w:space="0" w:color="auto" w:frame="1"/>
+        </w:rPr>
+        <w:t xml:space="preserve">Bill     -&gt; Charles </w:t>
+      </w:r>
+      <w:r>
+        <w:rPr>
+          <w:rStyle w:val="HTMLCode"/>
+          <w:rFonts w:asciiTheme="minorHAnsi" w:hAnsiTheme="minorHAnsi" w:cstheme="minorHAnsi"/>
+          <w:sz w:val="22"/>
+          <w:szCs w:val="22"/>
+          <w:bdr w:val="none" w:sz="0" w:space="0" w:color="auto" w:frame="1"/>
+        </w:rPr>
+        <w:t xml:space="preserve">  </w:t>
+      </w:r>
+      <w:r>
+        <w:rPr>
+          <w:rStyle w:val="HTMLCode"/>
+          <w:rFonts w:asciiTheme="minorHAnsi" w:hAnsiTheme="minorHAnsi" w:cstheme="minorHAnsi"/>
+          <w:sz w:val="22"/>
+          <w:szCs w:val="22"/>
+          <w:bdr w:val="none" w:sz="0" w:space="0" w:color="auto" w:frame="1"/>
+        </w:rPr>
+        <w:t xml:space="preserve">$1       0     </w:t>
+      </w:r>
+      <w:r>
+        <w:rPr>
+          <w:rStyle w:val="HTMLCode"/>
+          <w:rFonts w:asciiTheme="minorHAnsi" w:hAnsiTheme="minorHAnsi" w:cstheme="minorHAnsi"/>
+          <w:sz w:val="22"/>
+          <w:szCs w:val="22"/>
+          <w:bdr w:val="none" w:sz="0" w:space="0" w:color="auto" w:frame="1"/>
+        </w:rPr>
+        <w:t xml:space="preserve"> </w:t>
+      </w:r>
+      <w:r>
+        <w:rPr>
+          <w:rStyle w:val="HTMLCode"/>
+          <w:rFonts w:asciiTheme="minorHAnsi" w:hAnsiTheme="minorHAnsi" w:cstheme="minorHAnsi"/>
+          <w:sz w:val="22"/>
+          <w:szCs w:val="22"/>
+          <w:bdr w:val="none" w:sz="0" w:space="0" w:color="auto" w:frame="1"/>
+        </w:rPr>
+        <w:t>0        0        0</w:t>
+      </w:r>
+    </w:p>
+    <w:p>
+      <w:pPr>
+        <w:rPr>
+          <w:rFonts w:cstheme="minorHAnsi"/>
+        </w:rPr>
+      </w:pPr>
+    </w:p>
+    <w:p>
+      <w:pPr>
+        <w:rPr>
+          <w:rFonts w:cstheme="minorHAnsi"/>
+        </w:rPr>
+      </w:pPr>
+      <w:r>
+        <w:rPr>
+          <w:rFonts w:cstheme="minorHAnsi"/>
+        </w:rPr>
+        <w:t>Unfortunately, there are some states where this simple greedy strategy does not generate the best solution</w:t>
+      </w:r>
+      <w:r>
+        <w:rPr>
+          <w:rFonts w:cstheme="minorHAnsi"/>
+        </w:rPr>
+        <w:t>. More information can be found in the links provided in the reference list.</w:t>
+      </w:r>
+    </w:p>
+    <w:p>
+      <w:pPr>
+        <w:rPr>
+          <w:rFonts w:cstheme="minorHAnsi"/>
+        </w:rPr>
+      </w:pPr>
+    </w:p>
+    <w:p>
+      <w:pPr>
+        <w:rPr>
+          <w:rFonts w:cstheme="minorHAnsi"/>
+        </w:rPr>
+      </w:pPr>
+    </w:p>
+    <w:p>
+      <w:pPr>
+        <w:rPr>
+          <w:rFonts w:cstheme="minorHAnsi"/>
+        </w:rPr>
+      </w:pPr>
+    </w:p>
+    <w:p>
+      <w:pPr>
+        <w:rPr>
+          <w:rFonts w:cstheme="minorHAnsi"/>
+        </w:rPr>
+      </w:pPr>
+    </w:p>
+    <w:p>
+      <w:pPr>
+        <w:rPr>
+          <w:rFonts w:cstheme="minorHAnsi"/>
+        </w:rPr>
+      </w:pPr>
+    </w:p>
+    <w:p>
+      <w:pPr>
+        <w:rPr>
+          <w:rFonts w:cstheme="minorHAnsi"/>
+        </w:rPr>
+      </w:pPr>
+    </w:p>
+    <w:p>
+      <w:pPr>
+        <w:rPr>
+          <w:rFonts w:cstheme="minorHAnsi"/>
+        </w:rPr>
+      </w:pPr>
+    </w:p>
+    <w:p>
+      <w:pPr>
+        <w:rPr>
+          <w:rFonts w:cstheme="minorHAnsi"/>
+        </w:rPr>
+      </w:pPr>
+    </w:p>
+    <w:p>
+      <w:pPr>
+        <w:rPr>
+          <w:rFonts w:cstheme="minorHAnsi"/>
+        </w:rPr>
+      </w:pPr>
+    </w:p>
+    <w:p>
+      <w:pPr>
+        <w:rPr>
+          <w:rFonts w:cstheme="minorHAnsi"/>
+        </w:rPr>
+      </w:pPr>
+    </w:p>
+    <w:p>
+      <w:pPr>
+        <w:rPr>
+          <w:rFonts w:cstheme="minorHAnsi"/>
+          <w:b/>
+          <w:bCs/>
+          <w:u w:val="single"/>
+        </w:rPr>
+      </w:pPr>
+      <w:r>
+        <w:rPr>
+          <w:rFonts w:cstheme="minorHAnsi"/>
+          <w:b/>
+          <w:bCs/>
+          <w:u w:val="single"/>
+        </w:rPr>
+        <w:lastRenderedPageBreak/>
+        <w:t>Miscellaneous Information:</w:t>
+      </w:r>
+    </w:p>
+    <w:p>
+      <w:pPr>
+        <w:rPr>
+          <w:rFonts w:cstheme="minorHAnsi"/>
+        </w:rPr>
+      </w:pPr>
+      <w:r>
+        <w:rPr>
+          <w:rFonts w:cstheme="minorHAnsi"/>
+        </w:rPr>
+        <w:t>1)</w:t>
+      </w:r>
+      <w:r>
+        <w:rPr>
+          <w:rFonts w:cstheme="minorHAnsi"/>
+        </w:rPr>
+        <w:t xml:space="preserve"> </w:t>
+      </w:r>
+      <w:r>
+        <w:rPr>
+          <w:rFonts w:cstheme="minorHAnsi"/>
+        </w:rPr>
+        <w:t xml:space="preserve">A very similar problem is </w:t>
+      </w:r>
+      <w:r>
+        <w:rPr>
+          <w:rFonts w:cstheme="minorHAnsi"/>
+        </w:rPr>
+        <w:t>the</w:t>
+      </w:r>
+      <w:r>
+        <w:rPr>
+          <w:rFonts w:cstheme="minorHAnsi"/>
+        </w:rPr>
+        <w:t xml:space="preserve"> Partition problem where you need to achieve zero states.</w:t>
+      </w:r>
+      <w:r>
+        <w:rPr>
+          <w:rFonts w:cstheme="minorHAnsi"/>
+        </w:rPr>
+        <w:t xml:space="preserve"> The link to the problem is given in the Reference list.</w:t>
+      </w:r>
+      <w:r>
+        <w:rPr>
+          <w:rFonts w:cstheme="minorHAnsi"/>
+        </w:rPr>
+        <w:t xml:space="preserve"> </w:t>
+      </w:r>
+    </w:p>
+    <w:p>
+      <w:pPr>
+        <w:rPr>
+          <w:rFonts w:cstheme="minorHAnsi"/>
+        </w:rPr>
+      </w:pPr>
+    </w:p>
+    <w:p>
+      <w:r>
+        <w:rPr>
+          <w:rFonts w:cstheme="minorHAnsi"/>
+        </w:rPr>
+        <w:t xml:space="preserve">2) </w:t>
+      </w:r>
+      <w:r>
+        <w:rPr>
+          <w:rFonts w:cstheme="minorHAnsi"/>
+        </w:rPr>
+        <w:t>Another good read is David Vavra’s “</w:t>
+      </w:r>
+      <w:r>
+        <w:t>Mobile Application for Group Expenses and Its Deployment</w:t>
+      </w:r>
+      <w:r>
+        <w:t xml:space="preserve">” (link in reference list). </w:t>
+      </w:r>
+      <w:r>
+        <w:t>The document talks you through the methods used and how the application is deployed.</w:t>
+      </w:r>
+      <w:r>
+        <w:t xml:space="preserve"> There is a lengthy algorithm pertaining to how the author tackled the problem of splitting a bill towards the end of the document. The description of the algorithm is given below.</w:t>
+      </w:r>
     </w:p>
     <w:p>
       <w:pPr>
@@ -1549,211 +2556,191 @@
           <w:sz w:val="22"/>
           <w:szCs w:val="22"/>
         </w:rPr>
-        <w:t>--------------------------</w:t>
-      </w:r>
-    </w:p>
-    <w:p>
-      <w:pPr>
-        <w:pStyle w:val="HTMLPreformatted"/>
-        <w:textAlignment w:val="baseline"/>
-        <w:rPr>
-          <w:rStyle w:val="HTMLCode"/>
-          <w:rFonts w:asciiTheme="minorHAnsi" w:hAnsiTheme="minorHAnsi" w:cstheme="minorHAnsi"/>
-          <w:sz w:val="22"/>
-          <w:szCs w:val="22"/>
-          <w:bdr w:val="none" w:sz="0" w:space="0" w:color="auto" w:frame="1"/>
-        </w:rPr>
-      </w:pPr>
-      <w:r>
-        <w:rPr>
-          <w:rStyle w:val="HTMLCode"/>
-          <w:rFonts w:asciiTheme="minorHAnsi" w:hAnsiTheme="minorHAnsi" w:cstheme="minorHAnsi"/>
-          <w:sz w:val="22"/>
-          <w:szCs w:val="22"/>
-          <w:bdr w:val="none" w:sz="0" w:space="0" w:color="auto" w:frame="1"/>
-        </w:rPr>
-        <w:t xml:space="preserve">                          Alice  </w:t>
-      </w:r>
-      <w:r>
-        <w:rPr>
-          <w:rStyle w:val="HTMLCode"/>
-          <w:rFonts w:asciiTheme="minorHAnsi" w:hAnsiTheme="minorHAnsi" w:cstheme="minorHAnsi"/>
-          <w:sz w:val="22"/>
-          <w:szCs w:val="22"/>
-          <w:bdr w:val="none" w:sz="0" w:space="0" w:color="auto" w:frame="1"/>
-        </w:rPr>
-        <w:t xml:space="preserve">   </w:t>
-      </w:r>
-      <w:r>
-        <w:rPr>
-          <w:rStyle w:val="HTMLCode"/>
-          <w:rFonts w:asciiTheme="minorHAnsi" w:hAnsiTheme="minorHAnsi" w:cstheme="minorHAnsi"/>
-          <w:sz w:val="22"/>
-          <w:szCs w:val="22"/>
-          <w:bdr w:val="none" w:sz="0" w:space="0" w:color="auto" w:frame="1"/>
-        </w:rPr>
-        <w:t xml:space="preserve">Bill  </w:t>
-      </w:r>
-      <w:r>
-        <w:rPr>
-          <w:rStyle w:val="HTMLCode"/>
-          <w:rFonts w:asciiTheme="minorHAnsi" w:hAnsiTheme="minorHAnsi" w:cstheme="minorHAnsi"/>
-          <w:sz w:val="22"/>
-          <w:szCs w:val="22"/>
-          <w:bdr w:val="none" w:sz="0" w:space="0" w:color="auto" w:frame="1"/>
-        </w:rPr>
-        <w:t xml:space="preserve">   </w:t>
-      </w:r>
-      <w:bookmarkStart w:id="0" w:name="_GoBack"/>
-      <w:bookmarkEnd w:id="0"/>
-      <w:proofErr w:type="gramStart"/>
-      <w:r>
-        <w:rPr>
-          <w:rStyle w:val="HTMLCode"/>
-          <w:rFonts w:asciiTheme="minorHAnsi" w:hAnsiTheme="minorHAnsi" w:cstheme="minorHAnsi"/>
-          <w:sz w:val="22"/>
-          <w:szCs w:val="22"/>
-          <w:bdr w:val="none" w:sz="0" w:space="0" w:color="auto" w:frame="1"/>
-        </w:rPr>
-        <w:t>Charles  Balance</w:t>
-      </w:r>
-      <w:proofErr w:type="gramEnd"/>
-    </w:p>
-    <w:p>
-      <w:pPr>
-        <w:pStyle w:val="HTMLPreformatted"/>
-        <w:textAlignment w:val="baseline"/>
-        <w:rPr>
-          <w:rStyle w:val="HTMLCode"/>
-          <w:rFonts w:asciiTheme="minorHAnsi" w:hAnsiTheme="minorHAnsi" w:cstheme="minorHAnsi"/>
-          <w:sz w:val="22"/>
-          <w:szCs w:val="22"/>
-          <w:bdr w:val="none" w:sz="0" w:space="0" w:color="auto" w:frame="1"/>
-        </w:rPr>
-      </w:pPr>
-      <w:r>
-        <w:rPr>
-          <w:rStyle w:val="HTMLCode"/>
-          <w:rFonts w:asciiTheme="minorHAnsi" w:hAnsiTheme="minorHAnsi" w:cstheme="minorHAnsi"/>
-          <w:sz w:val="22"/>
-          <w:szCs w:val="22"/>
-          <w:bdr w:val="none" w:sz="0" w:space="0" w:color="auto" w:frame="1"/>
-        </w:rPr>
-        <w:t>Alice   -&gt; Bill    $10      10    10-       0        0</w:t>
-      </w:r>
-    </w:p>
-    <w:p>
-      <w:pPr>
-        <w:pStyle w:val="HTMLPreformatted"/>
-        <w:textAlignment w:val="baseline"/>
-        <w:rPr>
-          <w:rStyle w:val="HTMLCode"/>
-          <w:rFonts w:asciiTheme="minorHAnsi" w:hAnsiTheme="minorHAnsi" w:cstheme="minorHAnsi"/>
-          <w:sz w:val="22"/>
-          <w:szCs w:val="22"/>
-          <w:bdr w:val="none" w:sz="0" w:space="0" w:color="auto" w:frame="1"/>
-        </w:rPr>
-      </w:pPr>
-      <w:r>
-        <w:rPr>
-          <w:rStyle w:val="HTMLCode"/>
-          <w:rFonts w:asciiTheme="minorHAnsi" w:hAnsiTheme="minorHAnsi" w:cstheme="minorHAnsi"/>
-          <w:sz w:val="22"/>
-          <w:szCs w:val="22"/>
-          <w:bdr w:val="none" w:sz="0" w:space="0" w:color="auto" w:frame="1"/>
-        </w:rPr>
-        <w:t>Bill    -&gt; Alice    $1       9     9-       0        0</w:t>
-      </w:r>
-    </w:p>
-    <w:p>
-      <w:pPr>
-        <w:pStyle w:val="HTMLPreformatted"/>
-        <w:textAlignment w:val="baseline"/>
-        <w:rPr>
-          <w:rStyle w:val="HTMLCode"/>
-          <w:rFonts w:asciiTheme="minorHAnsi" w:hAnsiTheme="minorHAnsi" w:cstheme="minorHAnsi"/>
-          <w:sz w:val="22"/>
-          <w:szCs w:val="22"/>
-          <w:bdr w:val="none" w:sz="0" w:space="0" w:color="auto" w:frame="1"/>
-        </w:rPr>
-      </w:pPr>
-      <w:r>
-        <w:rPr>
-          <w:rStyle w:val="HTMLCode"/>
-          <w:rFonts w:asciiTheme="minorHAnsi" w:hAnsiTheme="minorHAnsi" w:cstheme="minorHAnsi"/>
-          <w:sz w:val="22"/>
-          <w:szCs w:val="22"/>
-          <w:bdr w:val="none" w:sz="0" w:space="0" w:color="auto" w:frame="1"/>
-        </w:rPr>
-        <w:t xml:space="preserve">Bill    -&gt; </w:t>
-      </w:r>
-      <w:proofErr w:type="gramStart"/>
-      <w:r>
-        <w:rPr>
-          <w:rStyle w:val="HTMLCode"/>
-          <w:rFonts w:asciiTheme="minorHAnsi" w:hAnsiTheme="minorHAnsi" w:cstheme="minorHAnsi"/>
-          <w:sz w:val="22"/>
-          <w:szCs w:val="22"/>
-          <w:bdr w:val="none" w:sz="0" w:space="0" w:color="auto" w:frame="1"/>
-        </w:rPr>
-        <w:t>Charles  $</w:t>
-      </w:r>
-      <w:proofErr w:type="gramEnd"/>
-      <w:r>
-        <w:rPr>
-          <w:rStyle w:val="HTMLCode"/>
-          <w:rFonts w:asciiTheme="minorHAnsi" w:hAnsiTheme="minorHAnsi" w:cstheme="minorHAnsi"/>
-          <w:sz w:val="22"/>
-          <w:szCs w:val="22"/>
-          <w:bdr w:val="none" w:sz="0" w:space="0" w:color="auto" w:frame="1"/>
-        </w:rPr>
-        <w:t>5       9     4-       5-       0</w:t>
-      </w:r>
-    </w:p>
-    <w:p>
-      <w:pPr>
-        <w:pStyle w:val="HTMLPreformatted"/>
-        <w:textAlignment w:val="baseline"/>
-        <w:rPr>
-          <w:rStyle w:val="HTMLCode"/>
-          <w:rFonts w:asciiTheme="minorHAnsi" w:hAnsiTheme="minorHAnsi" w:cstheme="minorHAnsi"/>
-          <w:sz w:val="22"/>
-          <w:szCs w:val="22"/>
-          <w:bdr w:val="none" w:sz="0" w:space="0" w:color="auto" w:frame="1"/>
-        </w:rPr>
-      </w:pPr>
-      <w:r>
-        <w:rPr>
-          <w:rStyle w:val="HTMLCode"/>
-          <w:rFonts w:asciiTheme="minorHAnsi" w:hAnsiTheme="minorHAnsi" w:cstheme="minorHAnsi"/>
-          <w:sz w:val="22"/>
-          <w:szCs w:val="22"/>
-          <w:bdr w:val="none" w:sz="0" w:space="0" w:color="auto" w:frame="1"/>
-        </w:rPr>
-        <w:t>Charles -&gt; Alice    $5       4     4-       0        0</w:t>
-      </w:r>
-    </w:p>
-    <w:p>
-      <w:pPr>
-        <w:pStyle w:val="HTMLPreformatted"/>
-        <w:textAlignment w:val="baseline"/>
-        <w:rPr>
-          <w:rStyle w:val="HTMLCode"/>
-          <w:rFonts w:asciiTheme="minorHAnsi" w:hAnsiTheme="minorHAnsi" w:cstheme="minorHAnsi"/>
-          <w:sz w:val="22"/>
-          <w:szCs w:val="22"/>
-          <w:bdr w:val="none" w:sz="0" w:space="0" w:color="auto" w:frame="1"/>
-        </w:rPr>
-      </w:pPr>
-      <w:r>
-        <w:rPr>
-          <w:rStyle w:val="HTMLCode"/>
-          <w:rFonts w:asciiTheme="minorHAnsi" w:hAnsiTheme="minorHAnsi" w:cstheme="minorHAnsi"/>
-          <w:sz w:val="22"/>
-          <w:szCs w:val="22"/>
-          <w:bdr w:val="none" w:sz="0" w:space="0" w:color="auto" w:frame="1"/>
-        </w:rPr>
-        <w:t>Charles -&gt; Bill     $1       4     5-       1        0</w:t>
+        <w:t xml:space="preserve">The </w:t>
+      </w:r>
+      <w:r>
+        <w:rPr>
+          <w:rFonts w:asciiTheme="minorHAnsi" w:hAnsiTheme="minorHAnsi" w:cstheme="minorHAnsi"/>
+          <w:sz w:val="22"/>
+          <w:szCs w:val="22"/>
+        </w:rPr>
+        <w:t xml:space="preserve">algorithm solves the problem with n-1 transactions, but it's not optimal. From payments, </w:t>
+      </w:r>
+      <w:r>
+        <w:rPr>
+          <w:rFonts w:asciiTheme="minorHAnsi" w:hAnsiTheme="minorHAnsi" w:cstheme="minorHAnsi"/>
+          <w:sz w:val="22"/>
+          <w:szCs w:val="22"/>
+        </w:rPr>
+        <w:t>the author</w:t>
+      </w:r>
+      <w:r>
+        <w:rPr>
+          <w:rFonts w:asciiTheme="minorHAnsi" w:hAnsiTheme="minorHAnsi" w:cstheme="minorHAnsi"/>
+          <w:sz w:val="22"/>
+          <w:szCs w:val="22"/>
+        </w:rPr>
+        <w:t xml:space="preserve"> compute</w:t>
+      </w:r>
+      <w:r>
+        <w:rPr>
+          <w:rFonts w:asciiTheme="minorHAnsi" w:hAnsiTheme="minorHAnsi" w:cstheme="minorHAnsi"/>
+          <w:sz w:val="22"/>
+          <w:szCs w:val="22"/>
+        </w:rPr>
+        <w:t>s the</w:t>
+      </w:r>
+      <w:r>
+        <w:rPr>
+          <w:rFonts w:asciiTheme="minorHAnsi" w:hAnsiTheme="minorHAnsi" w:cstheme="minorHAnsi"/>
+          <w:sz w:val="22"/>
+          <w:szCs w:val="22"/>
+        </w:rPr>
+        <w:t xml:space="preserve"> balance for each member. Balance is what </w:t>
+      </w:r>
+      <w:r>
+        <w:rPr>
+          <w:rFonts w:asciiTheme="minorHAnsi" w:hAnsiTheme="minorHAnsi" w:cstheme="minorHAnsi"/>
+          <w:sz w:val="22"/>
+          <w:szCs w:val="22"/>
+        </w:rPr>
+        <w:t>the member</w:t>
+      </w:r>
+      <w:r>
+        <w:rPr>
+          <w:rFonts w:asciiTheme="minorHAnsi" w:hAnsiTheme="minorHAnsi" w:cstheme="minorHAnsi"/>
+          <w:sz w:val="22"/>
+          <w:szCs w:val="22"/>
+        </w:rPr>
+        <w:t xml:space="preserve"> paid minus what </w:t>
+      </w:r>
+      <w:r>
+        <w:rPr>
+          <w:rFonts w:asciiTheme="minorHAnsi" w:hAnsiTheme="minorHAnsi" w:cstheme="minorHAnsi"/>
+          <w:sz w:val="22"/>
+          <w:szCs w:val="22"/>
+        </w:rPr>
+        <w:t>they</w:t>
+      </w:r>
+      <w:r>
+        <w:rPr>
+          <w:rFonts w:asciiTheme="minorHAnsi" w:hAnsiTheme="minorHAnsi" w:cstheme="minorHAnsi"/>
+          <w:sz w:val="22"/>
+          <w:szCs w:val="22"/>
+        </w:rPr>
+        <w:t xml:space="preserve"> should pay. </w:t>
+      </w:r>
+      <w:r>
+        <w:rPr>
+          <w:rFonts w:asciiTheme="minorHAnsi" w:hAnsiTheme="minorHAnsi" w:cstheme="minorHAnsi"/>
+          <w:sz w:val="22"/>
+          <w:szCs w:val="22"/>
+        </w:rPr>
+        <w:t>Mr. Vavra</w:t>
+      </w:r>
+      <w:r>
+        <w:rPr>
+          <w:rFonts w:asciiTheme="minorHAnsi" w:hAnsiTheme="minorHAnsi" w:cstheme="minorHAnsi"/>
+          <w:sz w:val="22"/>
+          <w:szCs w:val="22"/>
+        </w:rPr>
+        <w:t xml:space="preserve"> sort</w:t>
+      </w:r>
+      <w:r>
+        <w:rPr>
+          <w:rFonts w:asciiTheme="minorHAnsi" w:hAnsiTheme="minorHAnsi" w:cstheme="minorHAnsi"/>
+          <w:sz w:val="22"/>
+          <w:szCs w:val="22"/>
+        </w:rPr>
+        <w:t>s</w:t>
+      </w:r>
+      <w:r>
+        <w:rPr>
+          <w:rFonts w:asciiTheme="minorHAnsi" w:hAnsiTheme="minorHAnsi" w:cstheme="minorHAnsi"/>
+          <w:sz w:val="22"/>
+          <w:szCs w:val="22"/>
+        </w:rPr>
+        <w:t xml:space="preserve"> members according to balance</w:t>
+      </w:r>
+      <w:r>
+        <w:rPr>
+          <w:rFonts w:asciiTheme="minorHAnsi" w:hAnsiTheme="minorHAnsi" w:cstheme="minorHAnsi"/>
+          <w:sz w:val="22"/>
+          <w:szCs w:val="22"/>
+        </w:rPr>
+        <w:t>s</w:t>
+      </w:r>
+      <w:r>
+        <w:rPr>
+          <w:rFonts w:asciiTheme="minorHAnsi" w:hAnsiTheme="minorHAnsi" w:cstheme="minorHAnsi"/>
+          <w:sz w:val="22"/>
+          <w:szCs w:val="22"/>
+        </w:rPr>
+        <w:t xml:space="preserve"> increasingly. Then </w:t>
+      </w:r>
+      <w:r>
+        <w:rPr>
+          <w:rFonts w:asciiTheme="minorHAnsi" w:hAnsiTheme="minorHAnsi" w:cstheme="minorHAnsi"/>
+          <w:sz w:val="22"/>
+          <w:szCs w:val="22"/>
+        </w:rPr>
+        <w:t>he</w:t>
+      </w:r>
+      <w:r>
+        <w:rPr>
+          <w:rFonts w:asciiTheme="minorHAnsi" w:hAnsiTheme="minorHAnsi" w:cstheme="minorHAnsi"/>
+          <w:sz w:val="22"/>
+          <w:szCs w:val="22"/>
+        </w:rPr>
+        <w:t xml:space="preserve"> always take</w:t>
+      </w:r>
+      <w:r>
+        <w:rPr>
+          <w:rFonts w:asciiTheme="minorHAnsi" w:hAnsiTheme="minorHAnsi" w:cstheme="minorHAnsi"/>
+          <w:sz w:val="22"/>
+          <w:szCs w:val="22"/>
+        </w:rPr>
+        <w:t>s</w:t>
+      </w:r>
+      <w:r>
+        <w:rPr>
+          <w:rFonts w:asciiTheme="minorHAnsi" w:hAnsiTheme="minorHAnsi" w:cstheme="minorHAnsi"/>
+          <w:sz w:val="22"/>
+          <w:szCs w:val="22"/>
+        </w:rPr>
+        <w:t xml:space="preserve"> the poorest and richest and </w:t>
+      </w:r>
+      <w:r>
+        <w:rPr>
+          <w:rFonts w:asciiTheme="minorHAnsi" w:hAnsiTheme="minorHAnsi" w:cstheme="minorHAnsi"/>
+          <w:sz w:val="22"/>
+          <w:szCs w:val="22"/>
+        </w:rPr>
+        <w:t xml:space="preserve">a </w:t>
+      </w:r>
+      <w:r>
+        <w:rPr>
+          <w:rFonts w:asciiTheme="minorHAnsi" w:hAnsiTheme="minorHAnsi" w:cstheme="minorHAnsi"/>
+          <w:sz w:val="22"/>
+          <w:szCs w:val="22"/>
+        </w:rPr>
+        <w:t xml:space="preserve">transaction is made. At least one of them ends up with zero balance and is excluded from further calculations. With this, </w:t>
+      </w:r>
+      <w:r>
+        <w:rPr>
+          <w:rFonts w:asciiTheme="minorHAnsi" w:hAnsiTheme="minorHAnsi" w:cstheme="minorHAnsi"/>
+          <w:sz w:val="22"/>
+          <w:szCs w:val="22"/>
+        </w:rPr>
+        <w:t xml:space="preserve">the </w:t>
+      </w:r>
+      <w:r>
+        <w:rPr>
+          <w:rFonts w:asciiTheme="minorHAnsi" w:hAnsiTheme="minorHAnsi" w:cstheme="minorHAnsi"/>
+          <w:sz w:val="22"/>
+          <w:szCs w:val="22"/>
+        </w:rPr>
+        <w:t>number of transactions cannot be worse than n-1. It also minimizes amount of money in transactions. But it's not optimal, because it doesn't detect subgroups which can settle internally.</w:t>
       </w:r>
     </w:p>
     <w:p>
@@ -1774,35 +2761,35 @@
           <w:sz w:val="22"/>
           <w:szCs w:val="22"/>
         </w:rPr>
-        <w:t>Then the transactions needed would be:</w:t>
-      </w:r>
-    </w:p>
-    <w:p>
-      <w:pPr>
-        <w:pStyle w:val="HTMLPreformatted"/>
+        <w:t xml:space="preserve">Finding subgroups which can settle internally is hard. </w:t>
+      </w:r>
+      <w:r>
+        <w:rPr>
+          <w:rFonts w:asciiTheme="minorHAnsi" w:hAnsiTheme="minorHAnsi" w:cstheme="minorHAnsi"/>
+          <w:sz w:val="22"/>
+          <w:szCs w:val="22"/>
+        </w:rPr>
+        <w:t>The author describes this in his research paper, but I would recommend avoiding it as it’s very time consuming and can be done without.</w:t>
+      </w:r>
+    </w:p>
+    <w:p>
+      <w:pPr>
+        <w:pStyle w:val="NormalWeb"/>
+        <w:shd w:val="clear" w:color="auto" w:fill="FFFFFF"/>
+        <w:spacing w:before="0" w:beforeAutospacing="0" w:after="240" w:afterAutospacing="0"/>
         <w:textAlignment w:val="baseline"/>
         <w:rPr>
-          <w:rStyle w:val="HTMLCode"/>
-          <w:rFonts w:asciiTheme="minorHAnsi" w:hAnsiTheme="minorHAnsi" w:cstheme="minorHAnsi"/>
-          <w:sz w:val="22"/>
-          <w:szCs w:val="22"/>
-          <w:bdr w:val="none" w:sz="0" w:space="0" w:color="auto" w:frame="1"/>
-        </w:rPr>
-      </w:pPr>
-      <w:r>
-        <w:rPr>
-          <w:rStyle w:val="HTMLCode"/>
-          <w:rFonts w:asciiTheme="minorHAnsi" w:hAnsiTheme="minorHAnsi" w:cstheme="minorHAnsi"/>
-          <w:sz w:val="22"/>
-          <w:szCs w:val="22"/>
-          <w:bdr w:val="none" w:sz="0" w:space="0" w:color="auto" w:frame="1"/>
-        </w:rPr>
-        <w:t>Bill     -&gt; Alice   $4       0     1-       1        0</w:t>
-      </w:r>
-    </w:p>
-    <w:p>
-      <w:pPr>
-        <w:pStyle w:val="HTMLPreformatted"/>
+          <w:rFonts w:asciiTheme="minorHAnsi" w:hAnsiTheme="minorHAnsi" w:cstheme="minorHAnsi"/>
+          <w:sz w:val="22"/>
+          <w:szCs w:val="22"/>
+        </w:rPr>
+      </w:pPr>
+    </w:p>
+    <w:p>
+      <w:pPr>
+        <w:pStyle w:val="NormalWeb"/>
+        <w:shd w:val="clear" w:color="auto" w:fill="FFFFFF"/>
+        <w:spacing w:before="0" w:beforeAutospacing="0" w:after="240" w:afterAutospacing="0"/>
         <w:textAlignment w:val="baseline"/>
         <w:rPr>
           <w:rFonts w:asciiTheme="minorHAnsi" w:hAnsiTheme="minorHAnsi" w:cstheme="minorHAnsi"/>
@@ -1812,72 +2799,447 @@
       </w:pPr>
       <w:r>
         <w:rPr>
-          <w:rStyle w:val="HTMLCode"/>
-          <w:rFonts w:asciiTheme="minorHAnsi" w:hAnsiTheme="minorHAnsi" w:cstheme="minorHAnsi"/>
-          <w:sz w:val="22"/>
-          <w:szCs w:val="22"/>
-          <w:bdr w:val="none" w:sz="0" w:space="0" w:color="auto" w:frame="1"/>
-        </w:rPr>
-        <w:t>Bill     -&gt; Charles $1       0     0        0        0</w:t>
-      </w:r>
-    </w:p>
-    <w:p>
-      <w:pPr>
-        <w:rPr>
-          <w:rFonts w:cstheme="minorHAnsi"/>
-        </w:rPr>
-      </w:pPr>
-    </w:p>
-    <w:p>
-      <w:pPr>
-        <w:rPr>
-          <w:rFonts w:cstheme="minorHAnsi"/>
-        </w:rPr>
-      </w:pPr>
-      <w:r>
-        <w:rPr>
-          <w:rFonts w:cstheme="minorHAnsi"/>
-        </w:rPr>
-        <w:t>Unfortunately, there are some states where this simple greedy strategy does not generate the best solution</w:t>
-      </w:r>
-      <w:r>
-        <w:rPr>
-          <w:rFonts w:cstheme="minorHAnsi"/>
-        </w:rPr>
-        <w:t>. More information can be found in the links provided in the reference list.</w:t>
-      </w:r>
-    </w:p>
-    <w:p>
-      <w:pPr>
-        <w:rPr>
-          <w:rFonts w:cstheme="minorHAnsi"/>
-        </w:rPr>
-      </w:pPr>
-    </w:p>
-    <w:p>
-      <w:pPr>
-        <w:rPr>
-          <w:rFonts w:cstheme="minorHAnsi"/>
-        </w:rPr>
-      </w:pPr>
-    </w:p>
-    <w:p>
-      <w:pPr>
-        <w:rPr>
-          <w:rFonts w:cstheme="minorHAnsi"/>
-        </w:rPr>
-      </w:pPr>
-    </w:p>
-    <w:p>
-      <w:pPr>
-        <w:rPr>
-          <w:rFonts w:cstheme="minorHAnsi"/>
+          <w:rFonts w:asciiTheme="minorHAnsi" w:hAnsiTheme="minorHAnsi" w:cstheme="minorHAnsi"/>
+          <w:sz w:val="22"/>
+          <w:szCs w:val="22"/>
+        </w:rPr>
+        <w:t xml:space="preserve">3) </w:t>
+      </w:r>
+      <w:r>
+        <w:rPr>
+          <w:rFonts w:asciiTheme="minorHAnsi" w:hAnsiTheme="minorHAnsi" w:cstheme="minorHAnsi"/>
+          <w:sz w:val="22"/>
+          <w:szCs w:val="22"/>
+        </w:rPr>
+        <w:t>“</w:t>
+      </w:r>
+      <w:r>
+        <w:rPr>
+          <w:rFonts w:asciiTheme="minorHAnsi" w:hAnsiTheme="minorHAnsi" w:cstheme="minorHAnsi"/>
+          <w:sz w:val="22"/>
+          <w:szCs w:val="22"/>
+        </w:rPr>
+        <w:t>Minimize Cash Flow among a given set of friends who have borrowed money from each other</w:t>
+      </w:r>
+      <w:r>
+        <w:rPr>
+          <w:rFonts w:asciiTheme="minorHAnsi" w:hAnsiTheme="minorHAnsi" w:cstheme="minorHAnsi"/>
+          <w:sz w:val="22"/>
+          <w:szCs w:val="22"/>
+        </w:rPr>
+        <w:t>” is the most wholesome solution which has the code given at the end of the document (website given in the reference list).</w:t>
+      </w:r>
+    </w:p>
+    <w:p>
+      <w:pPr>
+        <w:pStyle w:val="NormalWeb"/>
+        <w:shd w:val="clear" w:color="auto" w:fill="FFFFFF"/>
+        <w:spacing w:before="0" w:beforeAutospacing="0" w:after="150" w:afterAutospacing="0"/>
+        <w:textAlignment w:val="baseline"/>
+        <w:rPr>
+          <w:rFonts w:asciiTheme="minorHAnsi" w:hAnsiTheme="minorHAnsi" w:cstheme="minorHAnsi"/>
+          <w:sz w:val="22"/>
+          <w:szCs w:val="22"/>
+        </w:rPr>
+      </w:pPr>
+      <w:r>
+        <w:rPr>
+          <w:rFonts w:asciiTheme="minorHAnsi" w:hAnsiTheme="minorHAnsi" w:cstheme="minorHAnsi"/>
+          <w:sz w:val="22"/>
+          <w:szCs w:val="22"/>
+        </w:rPr>
+        <w:t>The following is detailed algorithm.</w:t>
+      </w:r>
+    </w:p>
+    <w:p>
+      <w:pPr>
+        <w:pStyle w:val="NormalWeb"/>
+        <w:shd w:val="clear" w:color="auto" w:fill="FFFFFF"/>
+        <w:spacing w:before="0" w:beforeAutospacing="0" w:after="0" w:afterAutospacing="0"/>
+        <w:textAlignment w:val="baseline"/>
+        <w:rPr>
+          <w:rFonts w:asciiTheme="minorHAnsi" w:hAnsiTheme="minorHAnsi" w:cstheme="minorHAnsi"/>
+          <w:sz w:val="22"/>
+          <w:szCs w:val="22"/>
+        </w:rPr>
+      </w:pPr>
+      <w:r>
+        <w:rPr>
+          <w:rFonts w:asciiTheme="minorHAnsi" w:hAnsiTheme="minorHAnsi" w:cstheme="minorHAnsi"/>
+          <w:sz w:val="22"/>
+          <w:szCs w:val="22"/>
+        </w:rPr>
+        <w:t xml:space="preserve">Do </w:t>
+      </w:r>
+      <w:r>
+        <w:rPr>
+          <w:rFonts w:asciiTheme="minorHAnsi" w:hAnsiTheme="minorHAnsi" w:cstheme="minorHAnsi"/>
+          <w:sz w:val="22"/>
+          <w:szCs w:val="22"/>
+        </w:rPr>
+        <w:t xml:space="preserve">the </w:t>
+      </w:r>
+      <w:r>
+        <w:rPr>
+          <w:rFonts w:asciiTheme="minorHAnsi" w:hAnsiTheme="minorHAnsi" w:cstheme="minorHAnsi"/>
+          <w:sz w:val="22"/>
+          <w:szCs w:val="22"/>
+        </w:rPr>
+        <w:t>following for every person Pi where i is from 0 to n-1.</w:t>
+      </w:r>
+    </w:p>
+    <w:p>
+      <w:pPr>
+        <w:pStyle w:val="NormalWeb"/>
+        <w:shd w:val="clear" w:color="auto" w:fill="FFFFFF"/>
+        <w:spacing w:before="0" w:beforeAutospacing="0" w:after="0" w:afterAutospacing="0"/>
+        <w:textAlignment w:val="baseline"/>
+        <w:rPr>
+          <w:rFonts w:asciiTheme="minorHAnsi" w:hAnsiTheme="minorHAnsi" w:cstheme="minorHAnsi"/>
+          <w:sz w:val="22"/>
+          <w:szCs w:val="22"/>
+        </w:rPr>
+      </w:pPr>
+      <w:r>
+        <w:rPr>
+          <w:rFonts w:asciiTheme="minorHAnsi" w:hAnsiTheme="minorHAnsi" w:cstheme="minorHAnsi"/>
+          <w:sz w:val="22"/>
+          <w:szCs w:val="22"/>
+        </w:rPr>
+        <w:br/>
+      </w:r>
+      <w:r>
+        <w:rPr>
+          <w:rStyle w:val="Strong"/>
+          <w:rFonts w:asciiTheme="minorHAnsi" w:hAnsiTheme="minorHAnsi" w:cstheme="minorHAnsi"/>
+          <w:b w:val="0"/>
+          <w:bCs w:val="0"/>
+          <w:sz w:val="22"/>
+          <w:szCs w:val="22"/>
+          <w:bdr w:val="none" w:sz="0" w:space="0" w:color="auto" w:frame="1"/>
+        </w:rPr>
+        <w:t>i)</w:t>
+      </w:r>
+      <w:r>
+        <w:rPr>
+          <w:rStyle w:val="Strong"/>
+          <w:rFonts w:asciiTheme="minorHAnsi" w:hAnsiTheme="minorHAnsi" w:cstheme="minorHAnsi"/>
+          <w:b w:val="0"/>
+          <w:bCs w:val="0"/>
+          <w:sz w:val="22"/>
+          <w:szCs w:val="22"/>
+          <w:bdr w:val="none" w:sz="0" w:space="0" w:color="auto" w:frame="1"/>
+        </w:rPr>
+        <w:t xml:space="preserve"> </w:t>
+      </w:r>
+      <w:r>
+        <w:rPr>
+          <w:rFonts w:asciiTheme="minorHAnsi" w:hAnsiTheme="minorHAnsi" w:cstheme="minorHAnsi"/>
+          <w:sz w:val="22"/>
+          <w:szCs w:val="22"/>
+        </w:rPr>
+        <w:t>Compute the net amount for every person. The net amount for person ‘i’ can be computed b</w:t>
+      </w:r>
+      <w:r>
+        <w:rPr>
+          <w:rFonts w:asciiTheme="minorHAnsi" w:hAnsiTheme="minorHAnsi" w:cstheme="minorHAnsi"/>
+          <w:sz w:val="22"/>
+          <w:szCs w:val="22"/>
+        </w:rPr>
+        <w:t>y</w:t>
+      </w:r>
+      <w:r>
+        <w:rPr>
+          <w:rFonts w:asciiTheme="minorHAnsi" w:hAnsiTheme="minorHAnsi" w:cstheme="minorHAnsi"/>
+          <w:sz w:val="22"/>
+          <w:szCs w:val="22"/>
+        </w:rPr>
+        <w:t xml:space="preserve"> subtracting sum of all debts from sum of all credits.</w:t>
+      </w:r>
+    </w:p>
+    <w:p>
+      <w:pPr>
+        <w:pStyle w:val="NormalWeb"/>
+        <w:shd w:val="clear" w:color="auto" w:fill="FFFFFF"/>
+        <w:spacing w:before="0" w:beforeAutospacing="0" w:after="0" w:afterAutospacing="0"/>
+        <w:textAlignment w:val="baseline"/>
+        <w:rPr>
+          <w:rFonts w:asciiTheme="minorHAnsi" w:hAnsiTheme="minorHAnsi" w:cstheme="minorHAnsi"/>
+          <w:sz w:val="22"/>
+          <w:szCs w:val="22"/>
+        </w:rPr>
+      </w:pPr>
+    </w:p>
+    <w:p>
+      <w:pPr>
+        <w:pStyle w:val="NormalWeb"/>
+        <w:shd w:val="clear" w:color="auto" w:fill="FFFFFF"/>
+        <w:spacing w:before="0" w:beforeAutospacing="0" w:after="0" w:afterAutospacing="0"/>
+        <w:textAlignment w:val="baseline"/>
+        <w:rPr>
+          <w:rFonts w:asciiTheme="minorHAnsi" w:hAnsiTheme="minorHAnsi" w:cstheme="minorHAnsi"/>
+          <w:sz w:val="22"/>
+          <w:szCs w:val="22"/>
+        </w:rPr>
+      </w:pPr>
+      <w:r>
+        <w:rPr>
+          <w:rStyle w:val="Strong"/>
+          <w:rFonts w:asciiTheme="minorHAnsi" w:hAnsiTheme="minorHAnsi" w:cstheme="minorHAnsi"/>
+          <w:b w:val="0"/>
+          <w:bCs w:val="0"/>
+          <w:sz w:val="22"/>
+          <w:szCs w:val="22"/>
+          <w:bdr w:val="none" w:sz="0" w:space="0" w:color="auto" w:frame="1"/>
+        </w:rPr>
+        <w:t>ii)</w:t>
+      </w:r>
+      <w:r>
+        <w:rPr>
+          <w:rStyle w:val="Strong"/>
+          <w:rFonts w:asciiTheme="minorHAnsi" w:hAnsiTheme="minorHAnsi" w:cstheme="minorHAnsi"/>
+          <w:b w:val="0"/>
+          <w:bCs w:val="0"/>
+          <w:sz w:val="22"/>
+          <w:szCs w:val="22"/>
+          <w:bdr w:val="none" w:sz="0" w:space="0" w:color="auto" w:frame="1"/>
+        </w:rPr>
+        <w:t> </w:t>
+      </w:r>
+      <w:r>
+        <w:rPr>
+          <w:rFonts w:asciiTheme="minorHAnsi" w:hAnsiTheme="minorHAnsi" w:cstheme="minorHAnsi"/>
+          <w:sz w:val="22"/>
+          <w:szCs w:val="22"/>
+        </w:rPr>
+        <w:t xml:space="preserve">Find the two persons that are </w:t>
+      </w:r>
+      <w:r>
+        <w:rPr>
+          <w:rFonts w:asciiTheme="minorHAnsi" w:hAnsiTheme="minorHAnsi" w:cstheme="minorHAnsi"/>
+          <w:sz w:val="22"/>
+          <w:szCs w:val="22"/>
+        </w:rPr>
+        <w:t xml:space="preserve">the </w:t>
+      </w:r>
+      <w:r>
+        <w:rPr>
+          <w:rFonts w:asciiTheme="minorHAnsi" w:hAnsiTheme="minorHAnsi" w:cstheme="minorHAnsi"/>
+          <w:sz w:val="22"/>
+          <w:szCs w:val="22"/>
+        </w:rPr>
+        <w:t>maximum creditor and maximum debtor. Let the maximum amount to be credited</w:t>
+      </w:r>
+      <w:r>
+        <w:rPr>
+          <w:rFonts w:asciiTheme="minorHAnsi" w:hAnsiTheme="minorHAnsi" w:cstheme="minorHAnsi"/>
+          <w:sz w:val="22"/>
+          <w:szCs w:val="22"/>
+        </w:rPr>
+        <w:t xml:space="preserve"> by</w:t>
+      </w:r>
+      <w:r>
+        <w:rPr>
+          <w:rFonts w:asciiTheme="minorHAnsi" w:hAnsiTheme="minorHAnsi" w:cstheme="minorHAnsi"/>
+          <w:sz w:val="22"/>
+          <w:szCs w:val="22"/>
+        </w:rPr>
+        <w:t xml:space="preserve"> maximum creditor be maxCredit and maximum amount to be debited from maximum debtor be maxDebit. Let the maximum debtor be Pd and maximum creditor be Pc.</w:t>
+      </w:r>
+      <w:r>
+        <w:rPr>
+          <w:rFonts w:asciiTheme="minorHAnsi" w:hAnsiTheme="minorHAnsi" w:cstheme="minorHAnsi"/>
+          <w:sz w:val="22"/>
+          <w:szCs w:val="22"/>
+        </w:rPr>
+        <w:br/>
+      </w:r>
+    </w:p>
+    <w:p>
+      <w:pPr>
+        <w:pStyle w:val="NormalWeb"/>
+        <w:shd w:val="clear" w:color="auto" w:fill="FFFFFF"/>
+        <w:spacing w:before="0" w:beforeAutospacing="0" w:after="0" w:afterAutospacing="0"/>
+        <w:textAlignment w:val="baseline"/>
+        <w:rPr>
+          <w:rFonts w:asciiTheme="minorHAnsi" w:hAnsiTheme="minorHAnsi" w:cstheme="minorHAnsi"/>
+          <w:sz w:val="22"/>
+          <w:szCs w:val="22"/>
+        </w:rPr>
+      </w:pPr>
+      <w:r>
+        <w:rPr>
+          <w:rStyle w:val="Strong"/>
+          <w:rFonts w:asciiTheme="minorHAnsi" w:hAnsiTheme="minorHAnsi" w:cstheme="minorHAnsi"/>
+          <w:b w:val="0"/>
+          <w:bCs w:val="0"/>
+          <w:sz w:val="22"/>
+          <w:szCs w:val="22"/>
+          <w:bdr w:val="none" w:sz="0" w:space="0" w:color="auto" w:frame="1"/>
+        </w:rPr>
+        <w:t>iii)</w:t>
+      </w:r>
+      <w:r>
+        <w:rPr>
+          <w:rFonts w:asciiTheme="minorHAnsi" w:hAnsiTheme="minorHAnsi" w:cstheme="minorHAnsi"/>
+          <w:sz w:val="22"/>
+          <w:szCs w:val="22"/>
+        </w:rPr>
+        <w:t> Find the minimum of maxDebit and maxCredit. Let minimum of two be x. Debit ‘x’ from Pd and credit this amount to Pc</w:t>
+      </w:r>
+      <w:r>
+        <w:rPr>
+          <w:rFonts w:asciiTheme="minorHAnsi" w:hAnsiTheme="minorHAnsi" w:cstheme="minorHAnsi"/>
+          <w:sz w:val="22"/>
+          <w:szCs w:val="22"/>
+        </w:rPr>
+        <w:t>.</w:t>
+      </w:r>
+    </w:p>
+    <w:p>
+      <w:pPr>
+        <w:pStyle w:val="NormalWeb"/>
+        <w:shd w:val="clear" w:color="auto" w:fill="FFFFFF"/>
+        <w:spacing w:before="0" w:beforeAutospacing="0" w:after="0" w:afterAutospacing="0"/>
+        <w:textAlignment w:val="baseline"/>
+        <w:rPr>
+          <w:rFonts w:asciiTheme="minorHAnsi" w:hAnsiTheme="minorHAnsi" w:cstheme="minorHAnsi"/>
+          <w:sz w:val="22"/>
+          <w:szCs w:val="22"/>
+        </w:rPr>
+      </w:pPr>
+    </w:p>
+    <w:p>
+      <w:pPr>
+        <w:pStyle w:val="NormalWeb"/>
+        <w:shd w:val="clear" w:color="auto" w:fill="FFFFFF"/>
+        <w:spacing w:before="0" w:beforeAutospacing="0" w:after="0" w:afterAutospacing="0"/>
+        <w:textAlignment w:val="baseline"/>
+        <w:rPr>
+          <w:rFonts w:asciiTheme="minorHAnsi" w:hAnsiTheme="minorHAnsi" w:cstheme="minorHAnsi"/>
+          <w:sz w:val="22"/>
+          <w:szCs w:val="22"/>
+        </w:rPr>
+      </w:pPr>
+      <w:r>
+        <w:rPr>
+          <w:rStyle w:val="Strong"/>
+          <w:rFonts w:asciiTheme="minorHAnsi" w:hAnsiTheme="minorHAnsi" w:cstheme="minorHAnsi"/>
+          <w:b w:val="0"/>
+          <w:bCs w:val="0"/>
+          <w:sz w:val="22"/>
+          <w:szCs w:val="22"/>
+          <w:bdr w:val="none" w:sz="0" w:space="0" w:color="auto" w:frame="1"/>
+        </w:rPr>
+        <w:t>iv)</w:t>
+      </w:r>
+      <w:r>
+        <w:rPr>
+          <w:rFonts w:asciiTheme="minorHAnsi" w:hAnsiTheme="minorHAnsi" w:cstheme="minorHAnsi"/>
+          <w:sz w:val="22"/>
+          <w:szCs w:val="22"/>
+        </w:rPr>
+        <w:t> If x is equal to maxCredit, then remove Pc from set of persons and recur for remaining (n-1) persons.</w:t>
+      </w:r>
+      <w:r>
+        <w:rPr>
+          <w:rFonts w:asciiTheme="minorHAnsi" w:hAnsiTheme="minorHAnsi" w:cstheme="minorHAnsi"/>
+          <w:sz w:val="22"/>
+          <w:szCs w:val="22"/>
+        </w:rPr>
+        <w:br/>
+      </w:r>
+      <w:r>
+        <w:rPr>
+          <w:rFonts w:asciiTheme="minorHAnsi" w:hAnsiTheme="minorHAnsi" w:cstheme="minorHAnsi"/>
+          <w:sz w:val="22"/>
+          <w:szCs w:val="22"/>
+          <w:bdr w:val="none" w:sz="0" w:space="0" w:color="auto" w:frame="1"/>
+        </w:rPr>
+        <w:br/>
+      </w:r>
+      <w:r>
+        <w:rPr>
+          <w:rStyle w:val="Strong"/>
+          <w:rFonts w:asciiTheme="minorHAnsi" w:hAnsiTheme="minorHAnsi" w:cstheme="minorHAnsi"/>
+          <w:b w:val="0"/>
+          <w:bCs w:val="0"/>
+          <w:sz w:val="22"/>
+          <w:szCs w:val="22"/>
+          <w:bdr w:val="none" w:sz="0" w:space="0" w:color="auto" w:frame="1"/>
+        </w:rPr>
+        <w:t>v</w:t>
+      </w:r>
+      <w:r>
+        <w:rPr>
+          <w:rStyle w:val="Strong"/>
+          <w:rFonts w:asciiTheme="minorHAnsi" w:hAnsiTheme="minorHAnsi" w:cstheme="minorHAnsi"/>
+          <w:b w:val="0"/>
+          <w:bCs w:val="0"/>
+          <w:sz w:val="22"/>
+          <w:szCs w:val="22"/>
+          <w:bdr w:val="none" w:sz="0" w:space="0" w:color="auto" w:frame="1"/>
+        </w:rPr>
+        <w:t>) </w:t>
+      </w:r>
+      <w:r>
+        <w:rPr>
+          <w:rFonts w:asciiTheme="minorHAnsi" w:hAnsiTheme="minorHAnsi" w:cstheme="minorHAnsi"/>
+          <w:sz w:val="22"/>
+          <w:szCs w:val="22"/>
+        </w:rPr>
+        <w:t>If x is equal to maxDebit, then remove Pd from set of persons and recur for remaining (n-1) persons.</w:t>
+      </w:r>
+    </w:p>
+    <w:p>
+      <w:pPr>
+        <w:pStyle w:val="NormalWeb"/>
+        <w:shd w:val="clear" w:color="auto" w:fill="FFFFFF"/>
+        <w:spacing w:before="0" w:beforeAutospacing="0" w:after="240" w:afterAutospacing="0"/>
+        <w:textAlignment w:val="baseline"/>
+        <w:rPr>
+          <w:rFonts w:asciiTheme="minorHAnsi" w:hAnsiTheme="minorHAnsi" w:cstheme="minorHAnsi"/>
+          <w:sz w:val="22"/>
+          <w:szCs w:val="22"/>
+        </w:rPr>
+      </w:pPr>
+    </w:p>
+    <w:p>
+      <w:pPr>
+        <w:rPr>
+          <w:rFonts w:cstheme="minorHAnsi"/>
+        </w:rPr>
+      </w:pPr>
+      <w:r>
+        <w:rPr>
+          <w:rFonts w:cstheme="minorHAnsi"/>
+        </w:rPr>
+        <w:t>See Appendix for full code in C++.</w:t>
+      </w:r>
+    </w:p>
+    <w:p>
+      <w:pPr>
+        <w:rPr>
+          <w:rFonts w:cstheme="minorHAnsi"/>
+        </w:rPr>
+      </w:pPr>
+    </w:p>
+    <w:p>
+      <w:pPr>
+        <w:rPr>
+          <w:rFonts w:cstheme="minorHAnsi"/>
+          <w:b/>
+          <w:bCs/>
           <w:u w:val="single"/>
         </w:rPr>
       </w:pPr>
-      <w:r>
-        <w:rPr>
-          <w:rFonts w:cstheme="minorHAnsi"/>
+      <w:bookmarkStart w:id="0" w:name="_GoBack"/>
+      <w:bookmarkEnd w:id="0"/>
+      <w:r>
+        <w:rPr>
+          <w:rFonts w:cstheme="minorHAnsi"/>
+          <w:b/>
+          <w:bCs/>
           <w:u w:val="single"/>
         </w:rPr>
         <w:t>REFERENCES:</w:t>
@@ -2001,7 +3363,6 @@
         <w:rPr>
           <w:rFonts w:eastAsia="Times New Roman" w:cstheme="minorHAnsi"/>
         </w:rPr>
-        <w:lastRenderedPageBreak/>
         <w:fldChar w:fldCharType="end"/>
       </w:r>
     </w:p>
@@ -2011,74 +3372,1733 @@
         <w:spacing w:after="0" w:line="240" w:lineRule="auto"/>
         <w:rPr>
           <w:rFonts w:eastAsia="Times New Roman" w:cstheme="minorHAnsi"/>
-          <w:color w:val="000000"/>
-          <w:shd w:val="clear" w:color="auto" w:fill="FFFFFF"/>
-        </w:rPr>
-      </w:pPr>
-      <w:r>
-        <w:rPr>
-          <w:rFonts w:eastAsia="Times New Roman" w:cstheme="minorHAnsi"/>
-          <w:color w:val="333333"/>
-        </w:rPr>
-        <w:br/>
-      </w:r>
-      <w:r>
-        <w:rPr>
-          <w:rFonts w:eastAsia="Times New Roman" w:cstheme="minorHAnsi"/>
-        </w:rPr>
-        <w:fldChar w:fldCharType="begin"/>
-      </w:r>
-      <w:r>
-        <w:rPr>
-          <w:rFonts w:eastAsia="Times New Roman" w:cstheme="minorHAnsi"/>
-        </w:rPr>
-        <w:instrText xml:space="preserve"> HYPERLINK "https://www.citefast.com/?s=APA7" \o "Edit" </w:instrText>
-      </w:r>
-      <w:r>
-        <w:rPr>
-          <w:rFonts w:eastAsia="Times New Roman" w:cstheme="minorHAnsi"/>
-        </w:rPr>
-        <w:fldChar w:fldCharType="separate"/>
-      </w:r>
-    </w:p>
-    <w:p>
-      <w:pPr>
-        <w:spacing w:after="0" w:line="240" w:lineRule="auto"/>
-        <w:rPr>
-          <w:rFonts w:eastAsia="Times New Roman" w:cstheme="minorHAnsi"/>
-        </w:rPr>
-      </w:pPr>
+        </w:rPr>
+      </w:pPr>
+      <w:r>
+        <w:rPr>
+          <w:rFonts w:eastAsia="Times New Roman" w:cstheme="minorHAnsi"/>
+        </w:rPr>
+        <w:t>David Vavra. (n.d.). </w:t>
+      </w:r>
       <w:r>
         <w:rPr>
           <w:rFonts w:eastAsia="Times New Roman" w:cstheme="minorHAnsi"/>
           <w:i/>
           <w:iCs/>
-          <w:color w:val="000000"/>
+        </w:rPr>
+        <w:t>Mobile Application for Group Expenses and Its Deployment</w:t>
+      </w:r>
+      <w:r>
+        <w:rPr>
+          <w:rFonts w:eastAsia="Times New Roman" w:cstheme="minorHAnsi"/>
+        </w:rPr>
+        <w:t>. Retrieved from http://www.settleup.info/files/master-thesis-david-vavra.pdf</w:t>
+      </w:r>
+    </w:p>
+    <w:p>
+      <w:pPr>
+        <w:shd w:val="clear" w:color="auto" w:fill="FFFFFF"/>
+        <w:spacing w:after="0" w:line="240" w:lineRule="auto"/>
+        <w:rPr>
+          <w:rFonts w:eastAsia="Times New Roman" w:cstheme="minorHAnsi"/>
+        </w:rPr>
+      </w:pPr>
+      <w:r>
+        <w:rPr>
+          <w:rFonts w:eastAsia="Times New Roman" w:cstheme="minorHAnsi"/>
+          <w:color w:val="333333"/>
+        </w:rPr>
+        <w:br/>
+      </w:r>
+      <w:r>
+        <w:rPr>
+          <w:rFonts w:eastAsia="Times New Roman" w:cstheme="minorHAnsi"/>
+          <w:i/>
+          <w:iCs/>
+        </w:rPr>
+        <w:t>Partition problem</w:t>
+      </w:r>
+      <w:r>
+        <w:rPr>
+          <w:rFonts w:eastAsia="Times New Roman" w:cstheme="minorHAnsi"/>
+        </w:rPr>
+        <w:t>. (2005, November 29). Wikipedia, the free encyclopedia. Retrieved March 16, 2020, from https://en.wikipedia.org/wiki/Partition_problem</w:t>
+      </w:r>
+    </w:p>
+    <w:p>
+      <w:pPr>
+        <w:shd w:val="clear" w:color="auto" w:fill="FFFFFF"/>
+        <w:spacing w:after="0" w:line="240" w:lineRule="auto"/>
+        <w:rPr>
+          <w:rFonts w:eastAsia="Times New Roman" w:cstheme="minorHAnsi"/>
+        </w:rPr>
+      </w:pPr>
+    </w:p>
+    <w:p>
+      <w:pPr>
+        <w:shd w:val="clear" w:color="auto" w:fill="FFFFFF"/>
+        <w:spacing w:after="0" w:line="240" w:lineRule="auto"/>
+        <w:rPr>
+          <w:rFonts w:eastAsia="Times New Roman" w:cstheme="minorHAnsi"/>
           <w:shd w:val="clear" w:color="auto" w:fill="FFFFFF"/>
         </w:rPr>
+      </w:pPr>
+      <w:r>
+        <w:rPr>
+          <w:rFonts w:eastAsia="Times New Roman" w:cstheme="minorHAnsi"/>
+          <w:shd w:val="clear" w:color="auto" w:fill="FFFFFF"/>
+        </w:rPr>
+        <w:fldChar w:fldCharType="begin"/>
+      </w:r>
+      <w:r>
+        <w:rPr>
+          <w:rFonts w:eastAsia="Times New Roman" w:cstheme="minorHAnsi"/>
+          <w:shd w:val="clear" w:color="auto" w:fill="FFFFFF"/>
+        </w:rPr>
+        <w:instrText xml:space="preserve"> HYPERLINK "</w:instrText>
+      </w:r>
+    </w:p>
+    <w:p>
+      <w:pPr>
+        <w:spacing w:after="0" w:line="240" w:lineRule="auto"/>
+        <w:rPr>
+          <w:rFonts w:eastAsia="Times New Roman" w:cstheme="minorHAnsi"/>
+        </w:rPr>
+      </w:pPr>
+      <w:r>
+        <w:rPr>
+          <w:rFonts w:eastAsia="Times New Roman" w:cstheme="minorHAnsi"/>
+          <w:i/>
+          <w:iCs/>
+          <w:shd w:val="clear" w:color="auto" w:fill="FFFFFF"/>
+        </w:rPr>
+        <w:instrText>What algorithm to use to determine minimum number of actions required to get the system to \"Zero\" state?</w:instrText>
+      </w:r>
+      <w:r>
+        <w:rPr>
+          <w:rFonts w:eastAsia="Times New Roman" w:cstheme="minorHAnsi"/>
+          <w:shd w:val="clear" w:color="auto" w:fill="FFFFFF"/>
+        </w:rPr>
+        <w:instrText xml:space="preserve"> (n.d.). Stack Overflow. https://stackoverflow.com/questions/877728/what-algorithm-to-use-to-determine-minimum-number-of-actions-required-to-get-the/   </w:instrText>
+      </w:r>
+    </w:p>
+    <w:p>
+      <w:pPr>
+        <w:shd w:val="clear" w:color="auto" w:fill="FFFFFF"/>
+        <w:spacing w:after="0" w:line="240" w:lineRule="auto"/>
+        <w:rPr>
+          <w:rStyle w:val="Hyperlink"/>
+          <w:rFonts w:eastAsia="Times New Roman" w:cstheme="minorHAnsi"/>
+          <w:color w:val="auto"/>
+          <w:u w:val="none"/>
+          <w:shd w:val="clear" w:color="auto" w:fill="FFFFFF"/>
+        </w:rPr>
+      </w:pPr>
+      <w:r>
+        <w:rPr>
+          <w:rFonts w:eastAsia="Times New Roman" w:cstheme="minorHAnsi"/>
+          <w:shd w:val="clear" w:color="auto" w:fill="FFFFFF"/>
+        </w:rPr>
+        <w:instrText xml:space="preserve">" </w:instrText>
+      </w:r>
+      <w:r>
+        <w:rPr>
+          <w:rFonts w:eastAsia="Times New Roman" w:cstheme="minorHAnsi"/>
+          <w:shd w:val="clear" w:color="auto" w:fill="FFFFFF"/>
+        </w:rPr>
+        <w:fldChar w:fldCharType="separate"/>
+      </w:r>
+    </w:p>
+    <w:p>
+      <w:pPr>
+        <w:spacing w:after="0" w:line="240" w:lineRule="auto"/>
+        <w:rPr>
+          <w:rStyle w:val="Hyperlink"/>
+          <w:rFonts w:eastAsia="Times New Roman" w:cstheme="minorHAnsi"/>
+          <w:color w:val="auto"/>
+          <w:u w:val="none"/>
+        </w:rPr>
+      </w:pPr>
+      <w:r>
+        <w:rPr>
+          <w:rStyle w:val="Hyperlink"/>
+          <w:rFonts w:eastAsia="Times New Roman" w:cstheme="minorHAnsi"/>
+          <w:i/>
+          <w:iCs/>
+          <w:color w:val="auto"/>
+          <w:u w:val="none"/>
+          <w:shd w:val="clear" w:color="auto" w:fill="FFFFFF"/>
+        </w:rPr>
         <w:t>What algorithm to use to determine minimum number of actions required to get the system to "Zero" state?</w:t>
       </w:r>
       <w:r>
         <w:rPr>
-          <w:rFonts w:eastAsia="Times New Roman" w:cstheme="minorHAnsi"/>
-          <w:color w:val="000000"/>
+          <w:rStyle w:val="Hyperlink"/>
+          <w:rFonts w:eastAsia="Times New Roman" w:cstheme="minorHAnsi"/>
+          <w:color w:val="auto"/>
+          <w:u w:val="none"/>
           <w:shd w:val="clear" w:color="auto" w:fill="FFFFFF"/>
         </w:rPr>
-        <w:t> (n.d.). Stack Overflow. https://stackoverflow.com/questions/877728/what-algorithm-to-use-to-determine-minimum-number-of-actions-required-to-get-the/</w:t>
-      </w:r>
-    </w:p>
-    <w:p>
-      <w:pPr>
-        <w:rPr>
-          <w:rFonts w:cstheme="minorHAnsi"/>
-        </w:rPr>
-      </w:pPr>
-      <w:r>
-        <w:rPr>
-          <w:rFonts w:eastAsia="Times New Roman" w:cstheme="minorHAnsi"/>
+        <w:t xml:space="preserve"> (n.d.). Stack Overflow. https://stackoverflow.com/questions/877728/what-algorithm-to-use-to-determine-minimum-number-of-actions-required-to-get-the/   </w:t>
+      </w:r>
+    </w:p>
+    <w:p>
+      <w:pPr>
+        <w:rPr>
+          <w:rFonts w:cstheme="minorHAnsi"/>
+        </w:rPr>
+      </w:pPr>
+      <w:r>
+        <w:rPr>
+          <w:rFonts w:eastAsia="Times New Roman" w:cstheme="minorHAnsi"/>
+          <w:shd w:val="clear" w:color="auto" w:fill="FFFFFF"/>
         </w:rPr>
         <w:fldChar w:fldCharType="end"/>
       </w:r>
+    </w:p>
+    <w:p>
+      <w:pPr>
+        <w:rPr>
+          <w:rFonts w:cstheme="minorHAnsi"/>
+        </w:rPr>
+      </w:pPr>
+    </w:p>
+    <w:p>
+      <w:pPr>
+        <w:rPr>
+          <w:rFonts w:cstheme="minorHAnsi"/>
+        </w:rPr>
+      </w:pPr>
+    </w:p>
+    <w:p>
+      <w:pPr>
+        <w:rPr>
+          <w:rFonts w:cstheme="minorHAnsi"/>
+        </w:rPr>
+      </w:pPr>
+    </w:p>
+    <w:p>
+      <w:pPr>
+        <w:rPr>
+          <w:rFonts w:cstheme="minorHAnsi"/>
+        </w:rPr>
+      </w:pPr>
+    </w:p>
+    <w:p>
+      <w:pPr>
+        <w:rPr>
+          <w:rFonts w:cstheme="minorHAnsi"/>
+        </w:rPr>
+      </w:pPr>
+    </w:p>
+    <w:p>
+      <w:pPr>
+        <w:rPr>
+          <w:rFonts w:cstheme="minorHAnsi"/>
+        </w:rPr>
+      </w:pPr>
+    </w:p>
+    <w:p>
+      <w:pPr>
+        <w:rPr>
+          <w:rFonts w:cstheme="minorHAnsi"/>
+        </w:rPr>
+      </w:pPr>
+    </w:p>
+    <w:p>
+      <w:pPr>
+        <w:rPr>
+          <w:rFonts w:cstheme="minorHAnsi"/>
+        </w:rPr>
+      </w:pPr>
+    </w:p>
+    <w:p>
+      <w:pPr>
+        <w:rPr>
+          <w:rFonts w:cstheme="minorHAnsi"/>
+        </w:rPr>
+      </w:pPr>
+    </w:p>
+    <w:p>
+      <w:pPr>
+        <w:rPr>
+          <w:rFonts w:cstheme="minorHAnsi"/>
+        </w:rPr>
+      </w:pPr>
+    </w:p>
+    <w:p>
+      <w:pPr>
+        <w:rPr>
+          <w:rFonts w:cstheme="minorHAnsi"/>
+        </w:rPr>
+      </w:pPr>
+    </w:p>
+    <w:p>
+      <w:pPr>
+        <w:rPr>
+          <w:rFonts w:cstheme="minorHAnsi"/>
+        </w:rPr>
+      </w:pPr>
+    </w:p>
+    <w:p>
+      <w:pPr>
+        <w:rPr>
+          <w:rFonts w:cstheme="minorHAnsi"/>
+        </w:rPr>
+      </w:pPr>
+    </w:p>
+    <w:p>
+      <w:pPr>
+        <w:rPr>
+          <w:rFonts w:cstheme="minorHAnsi"/>
+        </w:rPr>
+      </w:pPr>
+    </w:p>
+    <w:p>
+      <w:pPr>
+        <w:rPr>
+          <w:rFonts w:cstheme="minorHAnsi"/>
+        </w:rPr>
+      </w:pPr>
+    </w:p>
+    <w:p>
+      <w:pPr>
+        <w:rPr>
+          <w:rFonts w:cstheme="minorHAnsi"/>
+          <w:b/>
+          <w:bCs/>
+          <w:u w:val="single"/>
+        </w:rPr>
+      </w:pPr>
+      <w:r>
+        <w:rPr>
+          <w:rFonts w:cstheme="minorHAnsi"/>
+          <w:b/>
+          <w:bCs/>
+          <w:u w:val="single"/>
+        </w:rPr>
+        <w:t>APPENDIX:</w:t>
+      </w:r>
+    </w:p>
+    <w:p>
+      <w:pPr>
+        <w:rPr>
+          <w:rFonts w:cstheme="minorHAnsi"/>
+        </w:rPr>
+      </w:pPr>
+      <w:r>
+        <w:rPr>
+          <w:rFonts w:cstheme="minorHAnsi"/>
+        </w:rPr>
+        <w:t xml:space="preserve">// C++ program to fin maximum cash flow among a set of persons </w:t>
+      </w:r>
+    </w:p>
+    <w:p>
+      <w:pPr>
+        <w:rPr>
+          <w:rFonts w:cstheme="minorHAnsi"/>
+        </w:rPr>
+      </w:pPr>
+      <w:r>
+        <w:rPr>
+          <w:rFonts w:cstheme="minorHAnsi"/>
+        </w:rPr>
+        <w:t xml:space="preserve">#include&lt;iostream&gt; </w:t>
+      </w:r>
+    </w:p>
+    <w:p>
+      <w:pPr>
+        <w:rPr>
+          <w:rFonts w:cstheme="minorHAnsi"/>
+        </w:rPr>
+      </w:pPr>
+      <w:r>
+        <w:rPr>
+          <w:rFonts w:cstheme="minorHAnsi"/>
+        </w:rPr>
+        <w:t xml:space="preserve">using namespace std; </w:t>
+      </w:r>
+    </w:p>
+    <w:p>
+      <w:pPr>
+        <w:rPr>
+          <w:rFonts w:cstheme="minorHAnsi"/>
+        </w:rPr>
+      </w:pPr>
+    </w:p>
+    <w:p>
+      <w:pPr>
+        <w:rPr>
+          <w:rFonts w:cstheme="minorHAnsi"/>
+        </w:rPr>
+      </w:pPr>
+      <w:r>
+        <w:rPr>
+          <w:rFonts w:cstheme="minorHAnsi"/>
+        </w:rPr>
+        <w:t xml:space="preserve">// Number of persons (or vertices in the graph) </w:t>
+      </w:r>
+    </w:p>
+    <w:p>
+      <w:pPr>
+        <w:rPr>
+          <w:rFonts w:cstheme="minorHAnsi"/>
+        </w:rPr>
+      </w:pPr>
+      <w:r>
+        <w:rPr>
+          <w:rFonts w:cstheme="minorHAnsi"/>
+        </w:rPr>
+        <w:t xml:space="preserve">#define N 3 </w:t>
+      </w:r>
+    </w:p>
+    <w:p>
+      <w:pPr>
+        <w:rPr>
+          <w:rFonts w:cstheme="minorHAnsi"/>
+        </w:rPr>
+      </w:pPr>
+    </w:p>
+    <w:p>
+      <w:pPr>
+        <w:rPr>
+          <w:rFonts w:cstheme="minorHAnsi"/>
+        </w:rPr>
+      </w:pPr>
+      <w:r>
+        <w:rPr>
+          <w:rFonts w:cstheme="minorHAnsi"/>
+        </w:rPr>
+        <w:t xml:space="preserve">// A utility function that returns index of minimum value in arr[] </w:t>
+      </w:r>
+    </w:p>
+    <w:p>
+      <w:pPr>
+        <w:rPr>
+          <w:rFonts w:cstheme="minorHAnsi"/>
+        </w:rPr>
+      </w:pPr>
+      <w:r>
+        <w:rPr>
+          <w:rFonts w:cstheme="minorHAnsi"/>
+        </w:rPr>
+        <w:t xml:space="preserve">int getMin(int arr[]) </w:t>
+      </w:r>
+    </w:p>
+    <w:p>
+      <w:pPr>
+        <w:rPr>
+          <w:rFonts w:cstheme="minorHAnsi"/>
+        </w:rPr>
+      </w:pPr>
+      <w:r>
+        <w:rPr>
+          <w:rFonts w:cstheme="minorHAnsi"/>
+        </w:rPr>
+        <w:t xml:space="preserve">{ </w:t>
+      </w:r>
+    </w:p>
+    <w:p>
+      <w:pPr>
+        <w:rPr>
+          <w:rFonts w:cstheme="minorHAnsi"/>
+        </w:rPr>
+      </w:pPr>
+      <w:r>
+        <w:rPr>
+          <w:rFonts w:cstheme="minorHAnsi"/>
+        </w:rPr>
+        <w:tab/>
+        <w:t xml:space="preserve">int minInd = 0; </w:t>
+      </w:r>
+    </w:p>
+    <w:p>
+      <w:pPr>
+        <w:rPr>
+          <w:rFonts w:cstheme="minorHAnsi"/>
+        </w:rPr>
+      </w:pPr>
+      <w:r>
+        <w:rPr>
+          <w:rFonts w:cstheme="minorHAnsi"/>
+        </w:rPr>
+        <w:tab/>
+        <w:t xml:space="preserve">for (int i=1; i&lt;N; i++) </w:t>
+      </w:r>
+    </w:p>
+    <w:p>
+      <w:pPr>
+        <w:rPr>
+          <w:rFonts w:cstheme="minorHAnsi"/>
+        </w:rPr>
+      </w:pPr>
+      <w:r>
+        <w:rPr>
+          <w:rFonts w:cstheme="minorHAnsi"/>
+        </w:rPr>
+        <w:tab/>
+      </w:r>
+      <w:r>
+        <w:rPr>
+          <w:rFonts w:cstheme="minorHAnsi"/>
+        </w:rPr>
+        <w:tab/>
+        <w:t xml:space="preserve">if (arr[i] &lt; arr[minInd]) </w:t>
+      </w:r>
+    </w:p>
+    <w:p>
+      <w:pPr>
+        <w:rPr>
+          <w:rFonts w:cstheme="minorHAnsi"/>
+        </w:rPr>
+      </w:pPr>
+      <w:r>
+        <w:rPr>
+          <w:rFonts w:cstheme="minorHAnsi"/>
+        </w:rPr>
+        <w:tab/>
+      </w:r>
+      <w:r>
+        <w:rPr>
+          <w:rFonts w:cstheme="minorHAnsi"/>
+        </w:rPr>
+        <w:tab/>
+      </w:r>
+      <w:r>
+        <w:rPr>
+          <w:rFonts w:cstheme="minorHAnsi"/>
+        </w:rPr>
+        <w:tab/>
+        <w:t xml:space="preserve">minInd = i; </w:t>
+      </w:r>
+    </w:p>
+    <w:p>
+      <w:pPr>
+        <w:rPr>
+          <w:rFonts w:cstheme="minorHAnsi"/>
+        </w:rPr>
+      </w:pPr>
+      <w:r>
+        <w:rPr>
+          <w:rFonts w:cstheme="minorHAnsi"/>
+        </w:rPr>
+        <w:tab/>
+        <w:t xml:space="preserve">return minInd; </w:t>
+      </w:r>
+    </w:p>
+    <w:p>
+      <w:pPr>
+        <w:rPr>
+          <w:rFonts w:cstheme="minorHAnsi"/>
+        </w:rPr>
+      </w:pPr>
+      <w:r>
+        <w:rPr>
+          <w:rFonts w:cstheme="minorHAnsi"/>
+        </w:rPr>
+        <w:t xml:space="preserve">} </w:t>
+      </w:r>
+    </w:p>
+    <w:p>
+      <w:pPr>
+        <w:rPr>
+          <w:rFonts w:cstheme="minorHAnsi"/>
+        </w:rPr>
+      </w:pPr>
+    </w:p>
+    <w:p>
+      <w:pPr>
+        <w:rPr>
+          <w:rFonts w:cstheme="minorHAnsi"/>
+        </w:rPr>
+      </w:pPr>
+      <w:r>
+        <w:rPr>
+          <w:rFonts w:cstheme="minorHAnsi"/>
+        </w:rPr>
+        <w:t xml:space="preserve">// A utility function that returns index of maximum value in arr[] </w:t>
+      </w:r>
+    </w:p>
+    <w:p>
+      <w:pPr>
+        <w:rPr>
+          <w:rFonts w:cstheme="minorHAnsi"/>
+        </w:rPr>
+      </w:pPr>
+      <w:r>
+        <w:rPr>
+          <w:rFonts w:cstheme="minorHAnsi"/>
+        </w:rPr>
+        <w:t xml:space="preserve">int getMax(int arr[]) </w:t>
+      </w:r>
+    </w:p>
+    <w:p>
+      <w:pPr>
+        <w:rPr>
+          <w:rFonts w:cstheme="minorHAnsi"/>
+        </w:rPr>
+      </w:pPr>
+      <w:r>
+        <w:rPr>
+          <w:rFonts w:cstheme="minorHAnsi"/>
+        </w:rPr>
+        <w:t xml:space="preserve">{ </w:t>
+      </w:r>
+    </w:p>
+    <w:p>
+      <w:pPr>
+        <w:rPr>
+          <w:rFonts w:cstheme="minorHAnsi"/>
+        </w:rPr>
+      </w:pPr>
+      <w:r>
+        <w:rPr>
+          <w:rFonts w:cstheme="minorHAnsi"/>
+        </w:rPr>
+        <w:tab/>
+        <w:t xml:space="preserve">int maxInd = 0; </w:t>
+      </w:r>
+    </w:p>
+    <w:p>
+      <w:pPr>
+        <w:rPr>
+          <w:rFonts w:cstheme="minorHAnsi"/>
+        </w:rPr>
+      </w:pPr>
+      <w:r>
+        <w:rPr>
+          <w:rFonts w:cstheme="minorHAnsi"/>
+        </w:rPr>
+        <w:tab/>
+        <w:t xml:space="preserve">for (int i=1; i&lt;N; i++) </w:t>
+      </w:r>
+    </w:p>
+    <w:p>
+      <w:pPr>
+        <w:rPr>
+          <w:rFonts w:cstheme="minorHAnsi"/>
+        </w:rPr>
+      </w:pPr>
+      <w:r>
+        <w:rPr>
+          <w:rFonts w:cstheme="minorHAnsi"/>
+        </w:rPr>
+        <w:tab/>
+      </w:r>
+      <w:r>
+        <w:rPr>
+          <w:rFonts w:cstheme="minorHAnsi"/>
+        </w:rPr>
+        <w:tab/>
+        <w:t xml:space="preserve">if (arr[i] &gt; arr[maxInd]) </w:t>
+      </w:r>
+    </w:p>
+    <w:p>
+      <w:pPr>
+        <w:rPr>
+          <w:rFonts w:cstheme="minorHAnsi"/>
+        </w:rPr>
+      </w:pPr>
+      <w:r>
+        <w:rPr>
+          <w:rFonts w:cstheme="minorHAnsi"/>
+        </w:rPr>
+        <w:tab/>
+      </w:r>
+      <w:r>
+        <w:rPr>
+          <w:rFonts w:cstheme="minorHAnsi"/>
+        </w:rPr>
+        <w:tab/>
+      </w:r>
+      <w:r>
+        <w:rPr>
+          <w:rFonts w:cstheme="minorHAnsi"/>
+        </w:rPr>
+        <w:tab/>
+        <w:t xml:space="preserve">maxInd = i; </w:t>
+      </w:r>
+    </w:p>
+    <w:p>
+      <w:pPr>
+        <w:rPr>
+          <w:rFonts w:cstheme="minorHAnsi"/>
+        </w:rPr>
+      </w:pPr>
+      <w:r>
+        <w:rPr>
+          <w:rFonts w:cstheme="minorHAnsi"/>
+        </w:rPr>
+        <w:tab/>
+        <w:t xml:space="preserve">return maxInd; </w:t>
+      </w:r>
+    </w:p>
+    <w:p>
+      <w:pPr>
+        <w:rPr>
+          <w:rFonts w:cstheme="minorHAnsi"/>
+        </w:rPr>
+      </w:pPr>
+      <w:r>
+        <w:rPr>
+          <w:rFonts w:cstheme="minorHAnsi"/>
+        </w:rPr>
+        <w:t xml:space="preserve">} </w:t>
+      </w:r>
+    </w:p>
+    <w:p>
+      <w:pPr>
+        <w:rPr>
+          <w:rFonts w:cstheme="minorHAnsi"/>
+        </w:rPr>
+      </w:pPr>
+    </w:p>
+    <w:p>
+      <w:pPr>
+        <w:rPr>
+          <w:rFonts w:cstheme="minorHAnsi"/>
+        </w:rPr>
+      </w:pPr>
+      <w:r>
+        <w:rPr>
+          <w:rFonts w:cstheme="minorHAnsi"/>
+        </w:rPr>
+        <w:lastRenderedPageBreak/>
+        <w:t xml:space="preserve">// A utility function to return minimum of 2 values </w:t>
+      </w:r>
+    </w:p>
+    <w:p>
+      <w:pPr>
+        <w:rPr>
+          <w:rFonts w:cstheme="minorHAnsi"/>
+        </w:rPr>
+      </w:pPr>
+      <w:r>
+        <w:rPr>
+          <w:rFonts w:cstheme="minorHAnsi"/>
+        </w:rPr>
+        <w:t xml:space="preserve">int minOf2(int x, int y) </w:t>
+      </w:r>
+    </w:p>
+    <w:p>
+      <w:pPr>
+        <w:rPr>
+          <w:rFonts w:cstheme="minorHAnsi"/>
+        </w:rPr>
+      </w:pPr>
+      <w:r>
+        <w:rPr>
+          <w:rFonts w:cstheme="minorHAnsi"/>
+        </w:rPr>
+        <w:t xml:space="preserve">{ </w:t>
+      </w:r>
+    </w:p>
+    <w:p>
+      <w:pPr>
+        <w:rPr>
+          <w:rFonts w:cstheme="minorHAnsi"/>
+        </w:rPr>
+      </w:pPr>
+      <w:r>
+        <w:rPr>
+          <w:rFonts w:cstheme="minorHAnsi"/>
+        </w:rPr>
+        <w:tab/>
+        <w:t xml:space="preserve">return (x&lt;y)? x: y; </w:t>
+      </w:r>
+    </w:p>
+    <w:p>
+      <w:pPr>
+        <w:rPr>
+          <w:rFonts w:cstheme="minorHAnsi"/>
+        </w:rPr>
+      </w:pPr>
+      <w:r>
+        <w:rPr>
+          <w:rFonts w:cstheme="minorHAnsi"/>
+        </w:rPr>
+        <w:t xml:space="preserve">} </w:t>
+      </w:r>
+    </w:p>
+    <w:p>
+      <w:pPr>
+        <w:rPr>
+          <w:rFonts w:cstheme="minorHAnsi"/>
+        </w:rPr>
+      </w:pPr>
+    </w:p>
+    <w:p>
+      <w:pPr>
+        <w:rPr>
+          <w:rFonts w:cstheme="minorHAnsi"/>
+        </w:rPr>
+      </w:pPr>
+      <w:r>
+        <w:rPr>
+          <w:rFonts w:cstheme="minorHAnsi"/>
+        </w:rPr>
+        <w:t xml:space="preserve">// amount[p] indicates the net amount to be credited/debited </w:t>
+      </w:r>
+    </w:p>
+    <w:p>
+      <w:pPr>
+        <w:rPr>
+          <w:rFonts w:cstheme="minorHAnsi"/>
+        </w:rPr>
+      </w:pPr>
+      <w:r>
+        <w:rPr>
+          <w:rFonts w:cstheme="minorHAnsi"/>
+        </w:rPr>
+        <w:t xml:space="preserve">// to/from person 'p' </w:t>
+      </w:r>
+    </w:p>
+    <w:p>
+      <w:pPr>
+        <w:rPr>
+          <w:rFonts w:cstheme="minorHAnsi"/>
+        </w:rPr>
+      </w:pPr>
+      <w:r>
+        <w:rPr>
+          <w:rFonts w:cstheme="minorHAnsi"/>
+        </w:rPr>
+        <w:t xml:space="preserve">// If amount[p] is positive, then i'th person will amount[i] </w:t>
+      </w:r>
+    </w:p>
+    <w:p>
+      <w:pPr>
+        <w:rPr>
+          <w:rFonts w:cstheme="minorHAnsi"/>
+        </w:rPr>
+      </w:pPr>
+      <w:r>
+        <w:rPr>
+          <w:rFonts w:cstheme="minorHAnsi"/>
+        </w:rPr>
+        <w:t xml:space="preserve">// If amount[p] is negative, then i'th person will give -amount[i] </w:t>
+      </w:r>
+    </w:p>
+    <w:p>
+      <w:pPr>
+        <w:rPr>
+          <w:rFonts w:cstheme="minorHAnsi"/>
+        </w:rPr>
+      </w:pPr>
+      <w:r>
+        <w:rPr>
+          <w:rFonts w:cstheme="minorHAnsi"/>
+        </w:rPr>
+        <w:t xml:space="preserve">void minCashFlowRec(int amount[]) </w:t>
+      </w:r>
+    </w:p>
+    <w:p>
+      <w:pPr>
+        <w:rPr>
+          <w:rFonts w:cstheme="minorHAnsi"/>
+        </w:rPr>
+      </w:pPr>
+      <w:r>
+        <w:rPr>
+          <w:rFonts w:cstheme="minorHAnsi"/>
+        </w:rPr>
+        <w:t xml:space="preserve">{ </w:t>
+      </w:r>
+    </w:p>
+    <w:p>
+      <w:pPr>
+        <w:rPr>
+          <w:rFonts w:cstheme="minorHAnsi"/>
+        </w:rPr>
+      </w:pPr>
+      <w:r>
+        <w:rPr>
+          <w:rFonts w:cstheme="minorHAnsi"/>
+        </w:rPr>
+        <w:tab/>
+        <w:t xml:space="preserve">// Find the indexes of minimum and maximum values in amount[] </w:t>
+      </w:r>
+    </w:p>
+    <w:p>
+      <w:pPr>
+        <w:rPr>
+          <w:rFonts w:cstheme="minorHAnsi"/>
+        </w:rPr>
+      </w:pPr>
+      <w:r>
+        <w:rPr>
+          <w:rFonts w:cstheme="minorHAnsi"/>
+        </w:rPr>
+        <w:tab/>
+        <w:t xml:space="preserve">// amount[mxCredit] indicates the maximum amount to be given </w:t>
+      </w:r>
+    </w:p>
+    <w:p>
+      <w:pPr>
+        <w:rPr>
+          <w:rFonts w:cstheme="minorHAnsi"/>
+        </w:rPr>
+      </w:pPr>
+      <w:r>
+        <w:rPr>
+          <w:rFonts w:cstheme="minorHAnsi"/>
+        </w:rPr>
+        <w:tab/>
+        <w:t>//</w:t>
+      </w:r>
+      <w:r>
+        <w:rPr>
+          <w:rFonts w:cstheme="minorHAnsi"/>
+        </w:rPr>
+        <w:tab/>
+      </w:r>
+      <w:r>
+        <w:rPr>
+          <w:rFonts w:cstheme="minorHAnsi"/>
+        </w:rPr>
+        <w:tab/>
+      </w:r>
+      <w:r>
+        <w:rPr>
+          <w:rFonts w:cstheme="minorHAnsi"/>
+        </w:rPr>
+        <w:tab/>
+      </w:r>
+      <w:r>
+        <w:rPr>
+          <w:rFonts w:cstheme="minorHAnsi"/>
+        </w:rPr>
+        <w:tab/>
+        <w:t xml:space="preserve"> (or credited) to any person . </w:t>
+      </w:r>
+    </w:p>
+    <w:p>
+      <w:pPr>
+        <w:rPr>
+          <w:rFonts w:cstheme="minorHAnsi"/>
+        </w:rPr>
+      </w:pPr>
+      <w:r>
+        <w:rPr>
+          <w:rFonts w:cstheme="minorHAnsi"/>
+        </w:rPr>
+        <w:tab/>
+        <w:t xml:space="preserve">// And amount[mxDebit] indicates the maximum amount to be taken </w:t>
+      </w:r>
+    </w:p>
+    <w:p>
+      <w:pPr>
+        <w:rPr>
+          <w:rFonts w:cstheme="minorHAnsi"/>
+        </w:rPr>
+      </w:pPr>
+      <w:r>
+        <w:rPr>
+          <w:rFonts w:cstheme="minorHAnsi"/>
+        </w:rPr>
+        <w:tab/>
+        <w:t>//</w:t>
+      </w:r>
+      <w:r>
+        <w:rPr>
+          <w:rFonts w:cstheme="minorHAnsi"/>
+        </w:rPr>
+        <w:tab/>
+      </w:r>
+      <w:r>
+        <w:rPr>
+          <w:rFonts w:cstheme="minorHAnsi"/>
+        </w:rPr>
+        <w:tab/>
+      </w:r>
+      <w:r>
+        <w:rPr>
+          <w:rFonts w:cstheme="minorHAnsi"/>
+        </w:rPr>
+        <w:tab/>
+      </w:r>
+      <w:r>
+        <w:rPr>
+          <w:rFonts w:cstheme="minorHAnsi"/>
+        </w:rPr>
+        <w:tab/>
+        <w:t xml:space="preserve"> (or debited) from any person. </w:t>
+      </w:r>
+    </w:p>
+    <w:p>
+      <w:pPr>
+        <w:rPr>
+          <w:rFonts w:cstheme="minorHAnsi"/>
+        </w:rPr>
+      </w:pPr>
+      <w:r>
+        <w:rPr>
+          <w:rFonts w:cstheme="minorHAnsi"/>
+        </w:rPr>
+        <w:tab/>
+        <w:t xml:space="preserve">// So if there is a positive value in amount[], then there must </w:t>
+      </w:r>
+    </w:p>
+    <w:p>
+      <w:pPr>
+        <w:rPr>
+          <w:rFonts w:cstheme="minorHAnsi"/>
+        </w:rPr>
+      </w:pPr>
+      <w:r>
+        <w:rPr>
+          <w:rFonts w:cstheme="minorHAnsi"/>
+        </w:rPr>
+        <w:tab/>
+        <w:t xml:space="preserve">// be a negative value </w:t>
+      </w:r>
+    </w:p>
+    <w:p>
+      <w:pPr>
+        <w:rPr>
+          <w:rFonts w:cstheme="minorHAnsi"/>
+        </w:rPr>
+      </w:pPr>
+      <w:r>
+        <w:rPr>
+          <w:rFonts w:cstheme="minorHAnsi"/>
+        </w:rPr>
+        <w:tab/>
+        <w:t xml:space="preserve">int mxCredit = getMax(amount), mxDebit = getMin(amount); </w:t>
+      </w:r>
+    </w:p>
+    <w:p>
+      <w:pPr>
+        <w:rPr>
+          <w:rFonts w:cstheme="minorHAnsi"/>
+        </w:rPr>
+      </w:pPr>
+    </w:p>
+    <w:p>
+      <w:pPr>
+        <w:rPr>
+          <w:rFonts w:cstheme="minorHAnsi"/>
+        </w:rPr>
+      </w:pPr>
+      <w:r>
+        <w:rPr>
+          <w:rFonts w:cstheme="minorHAnsi"/>
+        </w:rPr>
+        <w:tab/>
+        <w:t xml:space="preserve">// If both amounts are 0, then all amounts are settled </w:t>
+      </w:r>
+    </w:p>
+    <w:p>
+      <w:pPr>
+        <w:rPr>
+          <w:rFonts w:cstheme="minorHAnsi"/>
+        </w:rPr>
+      </w:pPr>
+      <w:r>
+        <w:rPr>
+          <w:rFonts w:cstheme="minorHAnsi"/>
+        </w:rPr>
+        <w:tab/>
+        <w:t xml:space="preserve">if (amount[mxCredit] == 0 &amp;&amp; amount[mxDebit] == 0) </w:t>
+      </w:r>
+    </w:p>
+    <w:p>
+      <w:pPr>
+        <w:rPr>
+          <w:rFonts w:cstheme="minorHAnsi"/>
+        </w:rPr>
+      </w:pPr>
+      <w:r>
+        <w:rPr>
+          <w:rFonts w:cstheme="minorHAnsi"/>
+        </w:rPr>
+        <w:tab/>
+      </w:r>
+      <w:r>
+        <w:rPr>
+          <w:rFonts w:cstheme="minorHAnsi"/>
+        </w:rPr>
+        <w:tab/>
+        <w:t xml:space="preserve">return; </w:t>
+      </w:r>
+    </w:p>
+    <w:p>
+      <w:pPr>
+        <w:rPr>
+          <w:rFonts w:cstheme="minorHAnsi"/>
+        </w:rPr>
+      </w:pPr>
+    </w:p>
+    <w:p>
+      <w:pPr>
+        <w:rPr>
+          <w:rFonts w:cstheme="minorHAnsi"/>
+        </w:rPr>
+      </w:pPr>
+      <w:r>
+        <w:rPr>
+          <w:rFonts w:cstheme="minorHAnsi"/>
+        </w:rPr>
+        <w:tab/>
+        <w:t xml:space="preserve">// Find the minimum of two amounts </w:t>
+      </w:r>
+    </w:p>
+    <w:p>
+      <w:pPr>
+        <w:rPr>
+          <w:rFonts w:cstheme="minorHAnsi"/>
+        </w:rPr>
+      </w:pPr>
+      <w:r>
+        <w:rPr>
+          <w:rFonts w:cstheme="minorHAnsi"/>
+        </w:rPr>
+        <w:tab/>
+        <w:t xml:space="preserve">int min = minOf2(-amount[mxDebit], amount[mxCredit]); </w:t>
+      </w:r>
+    </w:p>
+    <w:p>
+      <w:pPr>
+        <w:rPr>
+          <w:rFonts w:cstheme="minorHAnsi"/>
+        </w:rPr>
+      </w:pPr>
+      <w:r>
+        <w:rPr>
+          <w:rFonts w:cstheme="minorHAnsi"/>
+        </w:rPr>
+        <w:tab/>
+        <w:t xml:space="preserve">amount[mxCredit] -= min; </w:t>
+      </w:r>
+    </w:p>
+    <w:p>
+      <w:pPr>
+        <w:rPr>
+          <w:rFonts w:cstheme="minorHAnsi"/>
+        </w:rPr>
+      </w:pPr>
+      <w:r>
+        <w:rPr>
+          <w:rFonts w:cstheme="minorHAnsi"/>
+        </w:rPr>
+        <w:tab/>
+        <w:t xml:space="preserve">amount[mxDebit] += min; </w:t>
+      </w:r>
+    </w:p>
+    <w:p>
+      <w:pPr>
+        <w:rPr>
+          <w:rFonts w:cstheme="minorHAnsi"/>
+        </w:rPr>
+      </w:pPr>
+    </w:p>
+    <w:p>
+      <w:pPr>
+        <w:rPr>
+          <w:rFonts w:cstheme="minorHAnsi"/>
+        </w:rPr>
+      </w:pPr>
+      <w:r>
+        <w:rPr>
+          <w:rFonts w:cstheme="minorHAnsi"/>
+        </w:rPr>
+        <w:tab/>
+        <w:t xml:space="preserve">// If minimum is the maximum amount to be </w:t>
+      </w:r>
+    </w:p>
+    <w:p>
+      <w:pPr>
+        <w:rPr>
+          <w:rFonts w:cstheme="minorHAnsi"/>
+        </w:rPr>
+      </w:pPr>
+      <w:r>
+        <w:rPr>
+          <w:rFonts w:cstheme="minorHAnsi"/>
+        </w:rPr>
+        <w:tab/>
+        <w:t xml:space="preserve">cout &lt;&lt; "Person " &lt;&lt; mxDebit &lt;&lt; " pays " &lt;&lt; min </w:t>
+      </w:r>
+    </w:p>
+    <w:p>
+      <w:pPr>
+        <w:rPr>
+          <w:rFonts w:cstheme="minorHAnsi"/>
+        </w:rPr>
+      </w:pPr>
+      <w:r>
+        <w:rPr>
+          <w:rFonts w:cstheme="minorHAnsi"/>
+        </w:rPr>
+        <w:tab/>
+      </w:r>
+      <w:r>
+        <w:rPr>
+          <w:rFonts w:cstheme="minorHAnsi"/>
+        </w:rPr>
+        <w:tab/>
+        <w:t xml:space="preserve">&lt;&lt; " to " &lt;&lt; "Person " &lt;&lt; mxCredit &lt;&lt; endl; </w:t>
+      </w:r>
+    </w:p>
+    <w:p>
+      <w:pPr>
+        <w:rPr>
+          <w:rFonts w:cstheme="minorHAnsi"/>
+        </w:rPr>
+      </w:pPr>
+    </w:p>
+    <w:p>
+      <w:pPr>
+        <w:rPr>
+          <w:rFonts w:cstheme="minorHAnsi"/>
+        </w:rPr>
+      </w:pPr>
+      <w:r>
+        <w:rPr>
+          <w:rFonts w:cstheme="minorHAnsi"/>
+        </w:rPr>
+        <w:tab/>
+        <w:t xml:space="preserve">// Recur for the amount array. Note that it is guaranteed that </w:t>
+      </w:r>
+    </w:p>
+    <w:p>
+      <w:pPr>
+        <w:rPr>
+          <w:rFonts w:cstheme="minorHAnsi"/>
+        </w:rPr>
+      </w:pPr>
+      <w:r>
+        <w:rPr>
+          <w:rFonts w:cstheme="minorHAnsi"/>
+        </w:rPr>
+        <w:tab/>
+        <w:t xml:space="preserve">// the recursion would terminate as either amount[mxCredit] </w:t>
+      </w:r>
+    </w:p>
+    <w:p>
+      <w:pPr>
+        <w:rPr>
+          <w:rFonts w:cstheme="minorHAnsi"/>
+        </w:rPr>
+      </w:pPr>
+      <w:r>
+        <w:rPr>
+          <w:rFonts w:cstheme="minorHAnsi"/>
+        </w:rPr>
+        <w:tab/>
+        <w:t xml:space="preserve">// or amount[mxDebit] becomes 0 </w:t>
+      </w:r>
+    </w:p>
+    <w:p>
+      <w:pPr>
+        <w:rPr>
+          <w:rFonts w:cstheme="minorHAnsi"/>
+        </w:rPr>
+      </w:pPr>
+      <w:r>
+        <w:rPr>
+          <w:rFonts w:cstheme="minorHAnsi"/>
+        </w:rPr>
+        <w:tab/>
+        <w:t xml:space="preserve">minCashFlowRec(amount); </w:t>
+      </w:r>
+    </w:p>
+    <w:p>
+      <w:pPr>
+        <w:rPr>
+          <w:rFonts w:cstheme="minorHAnsi"/>
+        </w:rPr>
+      </w:pPr>
+      <w:r>
+        <w:rPr>
+          <w:rFonts w:cstheme="minorHAnsi"/>
+        </w:rPr>
+        <w:t xml:space="preserve">} </w:t>
+      </w:r>
+    </w:p>
+    <w:p>
+      <w:pPr>
+        <w:rPr>
+          <w:rFonts w:cstheme="minorHAnsi"/>
+        </w:rPr>
+      </w:pPr>
+    </w:p>
+    <w:p>
+      <w:pPr>
+        <w:rPr>
+          <w:rFonts w:cstheme="minorHAnsi"/>
+        </w:rPr>
+      </w:pPr>
+      <w:r>
+        <w:rPr>
+          <w:rFonts w:cstheme="minorHAnsi"/>
+        </w:rPr>
+        <w:t xml:space="preserve">// Given a set of persons as graph[] where graph[i][j] indicates </w:t>
+      </w:r>
+    </w:p>
+    <w:p>
+      <w:pPr>
+        <w:rPr>
+          <w:rFonts w:cstheme="minorHAnsi"/>
+        </w:rPr>
+      </w:pPr>
+      <w:r>
+        <w:rPr>
+          <w:rFonts w:cstheme="minorHAnsi"/>
+        </w:rPr>
+        <w:t xml:space="preserve">// the amount that person i needs to pay person j, this function </w:t>
+      </w:r>
+    </w:p>
+    <w:p>
+      <w:pPr>
+        <w:rPr>
+          <w:rFonts w:cstheme="minorHAnsi"/>
+        </w:rPr>
+      </w:pPr>
+      <w:r>
+        <w:rPr>
+          <w:rFonts w:cstheme="minorHAnsi"/>
+        </w:rPr>
+        <w:t xml:space="preserve">// finds and prints the minimum cash flow to settle all debts. </w:t>
+      </w:r>
+    </w:p>
+    <w:p>
+      <w:pPr>
+        <w:rPr>
+          <w:rFonts w:cstheme="minorHAnsi"/>
+        </w:rPr>
+      </w:pPr>
+      <w:r>
+        <w:rPr>
+          <w:rFonts w:cstheme="minorHAnsi"/>
+        </w:rPr>
+        <w:t xml:space="preserve">void minCashFlow(int graph[][N]) </w:t>
+      </w:r>
+    </w:p>
+    <w:p>
+      <w:pPr>
+        <w:rPr>
+          <w:rFonts w:cstheme="minorHAnsi"/>
+        </w:rPr>
+      </w:pPr>
+      <w:r>
+        <w:rPr>
+          <w:rFonts w:cstheme="minorHAnsi"/>
+        </w:rPr>
+        <w:t xml:space="preserve">{ </w:t>
+      </w:r>
+    </w:p>
+    <w:p>
+      <w:pPr>
+        <w:rPr>
+          <w:rFonts w:cstheme="minorHAnsi"/>
+        </w:rPr>
+      </w:pPr>
+      <w:r>
+        <w:rPr>
+          <w:rFonts w:cstheme="minorHAnsi"/>
+        </w:rPr>
+        <w:tab/>
+        <w:t xml:space="preserve">// Create an array amount[], initialize all value in it as 0. </w:t>
+      </w:r>
+    </w:p>
+    <w:p>
+      <w:pPr>
+        <w:rPr>
+          <w:rFonts w:cstheme="minorHAnsi"/>
+        </w:rPr>
+      </w:pPr>
+      <w:r>
+        <w:rPr>
+          <w:rFonts w:cstheme="minorHAnsi"/>
+        </w:rPr>
+        <w:tab/>
+        <w:t xml:space="preserve">int amount[N] = {0}; </w:t>
+      </w:r>
+    </w:p>
+    <w:p>
+      <w:pPr>
+        <w:rPr>
+          <w:rFonts w:cstheme="minorHAnsi"/>
+        </w:rPr>
+      </w:pPr>
+    </w:p>
+    <w:p>
+      <w:pPr>
+        <w:rPr>
+          <w:rFonts w:cstheme="minorHAnsi"/>
+        </w:rPr>
+      </w:pPr>
+      <w:r>
+        <w:rPr>
+          <w:rFonts w:cstheme="minorHAnsi"/>
+        </w:rPr>
+        <w:tab/>
+        <w:t xml:space="preserve">// Calculate the net amount to be paid to person 'p', and </w:t>
+      </w:r>
+    </w:p>
+    <w:p>
+      <w:pPr>
+        <w:rPr>
+          <w:rFonts w:cstheme="minorHAnsi"/>
+        </w:rPr>
+      </w:pPr>
+      <w:r>
+        <w:rPr>
+          <w:rFonts w:cstheme="minorHAnsi"/>
+        </w:rPr>
+        <w:tab/>
+        <w:t xml:space="preserve">// stores it in amount[p]. The value of amount[p] can be </w:t>
+      </w:r>
+    </w:p>
+    <w:p>
+      <w:pPr>
+        <w:rPr>
+          <w:rFonts w:cstheme="minorHAnsi"/>
+        </w:rPr>
+      </w:pPr>
+      <w:r>
+        <w:rPr>
+          <w:rFonts w:cstheme="minorHAnsi"/>
+        </w:rPr>
+        <w:tab/>
+        <w:t xml:space="preserve">// calculated by subtracting debts of 'p' from credits of 'p' </w:t>
+      </w:r>
+    </w:p>
+    <w:p>
+      <w:pPr>
+        <w:rPr>
+          <w:rFonts w:cstheme="minorHAnsi"/>
+        </w:rPr>
+      </w:pPr>
+      <w:r>
+        <w:rPr>
+          <w:rFonts w:cstheme="minorHAnsi"/>
+        </w:rPr>
+        <w:tab/>
+        <w:t xml:space="preserve">for (int p=0; p&lt;N; p++) </w:t>
+      </w:r>
+    </w:p>
+    <w:p>
+      <w:pPr>
+        <w:rPr>
+          <w:rFonts w:cstheme="minorHAnsi"/>
+        </w:rPr>
+      </w:pPr>
+      <w:r>
+        <w:rPr>
+          <w:rFonts w:cstheme="minorHAnsi"/>
+        </w:rPr>
+        <w:tab/>
+        <w:t xml:space="preserve">for (int i=0; i&lt;N; i++) </w:t>
+      </w:r>
+    </w:p>
+    <w:p>
+      <w:pPr>
+        <w:rPr>
+          <w:rFonts w:cstheme="minorHAnsi"/>
+        </w:rPr>
+      </w:pPr>
+      <w:r>
+        <w:rPr>
+          <w:rFonts w:cstheme="minorHAnsi"/>
+        </w:rPr>
+        <w:tab/>
+      </w:r>
+      <w:r>
+        <w:rPr>
+          <w:rFonts w:cstheme="minorHAnsi"/>
+        </w:rPr>
+        <w:tab/>
+        <w:t xml:space="preserve">amount[p] += (graph[i][p] - graph[p][i]); </w:t>
+      </w:r>
+    </w:p>
+    <w:p>
+      <w:pPr>
+        <w:rPr>
+          <w:rFonts w:cstheme="minorHAnsi"/>
+        </w:rPr>
+      </w:pPr>
+    </w:p>
+    <w:p>
+      <w:pPr>
+        <w:rPr>
+          <w:rFonts w:cstheme="minorHAnsi"/>
+        </w:rPr>
+      </w:pPr>
+      <w:r>
+        <w:rPr>
+          <w:rFonts w:cstheme="minorHAnsi"/>
+        </w:rPr>
+        <w:tab/>
+        <w:t xml:space="preserve">minCashFlowRec(amount); </w:t>
+      </w:r>
+    </w:p>
+    <w:p>
+      <w:pPr>
+        <w:rPr>
+          <w:rFonts w:cstheme="minorHAnsi"/>
+        </w:rPr>
+      </w:pPr>
+      <w:r>
+        <w:rPr>
+          <w:rFonts w:cstheme="minorHAnsi"/>
+        </w:rPr>
+        <w:t xml:space="preserve">} </w:t>
+      </w:r>
+    </w:p>
+    <w:p>
+      <w:pPr>
+        <w:rPr>
+          <w:rFonts w:cstheme="minorHAnsi"/>
+        </w:rPr>
+      </w:pPr>
+    </w:p>
+    <w:p>
+      <w:pPr>
+        <w:rPr>
+          <w:rFonts w:cstheme="minorHAnsi"/>
+        </w:rPr>
+      </w:pPr>
+      <w:r>
+        <w:rPr>
+          <w:rFonts w:cstheme="minorHAnsi"/>
+        </w:rPr>
+        <w:lastRenderedPageBreak/>
+        <w:t xml:space="preserve">// Driver program to test above function </w:t>
+      </w:r>
+    </w:p>
+    <w:p>
+      <w:pPr>
+        <w:rPr>
+          <w:rFonts w:cstheme="minorHAnsi"/>
+        </w:rPr>
+      </w:pPr>
+      <w:r>
+        <w:rPr>
+          <w:rFonts w:cstheme="minorHAnsi"/>
+        </w:rPr>
+        <w:t xml:space="preserve">int main() </w:t>
+      </w:r>
+    </w:p>
+    <w:p>
+      <w:pPr>
+        <w:rPr>
+          <w:rFonts w:cstheme="minorHAnsi"/>
+        </w:rPr>
+      </w:pPr>
+      <w:r>
+        <w:rPr>
+          <w:rFonts w:cstheme="minorHAnsi"/>
+        </w:rPr>
+        <w:t xml:space="preserve">{ </w:t>
+      </w:r>
+    </w:p>
+    <w:p>
+      <w:pPr>
+        <w:rPr>
+          <w:rFonts w:cstheme="minorHAnsi"/>
+        </w:rPr>
+      </w:pPr>
+      <w:r>
+        <w:rPr>
+          <w:rFonts w:cstheme="minorHAnsi"/>
+        </w:rPr>
+        <w:tab/>
+        <w:t xml:space="preserve">// graph[i][j] indicates the amount that person i needs to </w:t>
+      </w:r>
+    </w:p>
+    <w:p>
+      <w:pPr>
+        <w:rPr>
+          <w:rFonts w:cstheme="minorHAnsi"/>
+        </w:rPr>
+      </w:pPr>
+      <w:r>
+        <w:rPr>
+          <w:rFonts w:cstheme="minorHAnsi"/>
+        </w:rPr>
+        <w:tab/>
+        <w:t xml:space="preserve">// pay person j </w:t>
+      </w:r>
+    </w:p>
+    <w:p>
+      <w:pPr>
+        <w:rPr>
+          <w:rFonts w:cstheme="minorHAnsi"/>
+        </w:rPr>
+      </w:pPr>
+      <w:r>
+        <w:rPr>
+          <w:rFonts w:cstheme="minorHAnsi"/>
+        </w:rPr>
+        <w:tab/>
+        <w:t xml:space="preserve">int graph[N][N] = { {0, 1000, 2000}, </w:t>
+      </w:r>
+    </w:p>
+    <w:p>
+      <w:pPr>
+        <w:rPr>
+          <w:rFonts w:cstheme="minorHAnsi"/>
+        </w:rPr>
+      </w:pPr>
+      <w:r>
+        <w:rPr>
+          <w:rFonts w:cstheme="minorHAnsi"/>
+        </w:rPr>
+        <w:tab/>
+      </w:r>
+      <w:r>
+        <w:rPr>
+          <w:rFonts w:cstheme="minorHAnsi"/>
+        </w:rPr>
+        <w:tab/>
+      </w:r>
+      <w:r>
+        <w:rPr>
+          <w:rFonts w:cstheme="minorHAnsi"/>
+        </w:rPr>
+        <w:tab/>
+      </w:r>
+      <w:r>
+        <w:rPr>
+          <w:rFonts w:cstheme="minorHAnsi"/>
+        </w:rPr>
+        <w:tab/>
+      </w:r>
+      <w:r>
+        <w:rPr>
+          <w:rFonts w:cstheme="minorHAnsi"/>
+        </w:rPr>
+        <w:tab/>
+      </w:r>
+      <w:r>
+        <w:rPr>
+          <w:rFonts w:cstheme="minorHAnsi"/>
+        </w:rPr>
+        <w:tab/>
+        <w:t xml:space="preserve">{0, 0, 5000}, </w:t>
+      </w:r>
+    </w:p>
+    <w:p>
+      <w:pPr>
+        <w:rPr>
+          <w:rFonts w:cstheme="minorHAnsi"/>
+        </w:rPr>
+      </w:pPr>
+      <w:r>
+        <w:rPr>
+          <w:rFonts w:cstheme="minorHAnsi"/>
+        </w:rPr>
+        <w:tab/>
+      </w:r>
+      <w:r>
+        <w:rPr>
+          <w:rFonts w:cstheme="minorHAnsi"/>
+        </w:rPr>
+        <w:tab/>
+      </w:r>
+      <w:r>
+        <w:rPr>
+          <w:rFonts w:cstheme="minorHAnsi"/>
+        </w:rPr>
+        <w:tab/>
+      </w:r>
+      <w:r>
+        <w:rPr>
+          <w:rFonts w:cstheme="minorHAnsi"/>
+        </w:rPr>
+        <w:tab/>
+      </w:r>
+      <w:r>
+        <w:rPr>
+          <w:rFonts w:cstheme="minorHAnsi"/>
+        </w:rPr>
+        <w:tab/>
+      </w:r>
+      <w:r>
+        <w:rPr>
+          <w:rFonts w:cstheme="minorHAnsi"/>
+        </w:rPr>
+        <w:tab/>
+        <w:t xml:space="preserve">{0, 0, 0},}; </w:t>
+      </w:r>
+    </w:p>
+    <w:p>
+      <w:pPr>
+        <w:rPr>
+          <w:rFonts w:cstheme="minorHAnsi"/>
+        </w:rPr>
+      </w:pPr>
+    </w:p>
+    <w:p>
+      <w:pPr>
+        <w:rPr>
+          <w:rFonts w:cstheme="minorHAnsi"/>
+        </w:rPr>
+      </w:pPr>
+      <w:r>
+        <w:rPr>
+          <w:rFonts w:cstheme="minorHAnsi"/>
+        </w:rPr>
+        <w:tab/>
+        <w:t xml:space="preserve">// Print the solution </w:t>
+      </w:r>
+    </w:p>
+    <w:p>
+      <w:pPr>
+        <w:rPr>
+          <w:rFonts w:cstheme="minorHAnsi"/>
+        </w:rPr>
+      </w:pPr>
+      <w:r>
+        <w:rPr>
+          <w:rFonts w:cstheme="minorHAnsi"/>
+        </w:rPr>
+        <w:tab/>
+        <w:t xml:space="preserve">minCashFlow(graph); </w:t>
+      </w:r>
+    </w:p>
+    <w:p>
+      <w:pPr>
+        <w:rPr>
+          <w:rFonts w:cstheme="minorHAnsi"/>
+        </w:rPr>
+      </w:pPr>
+      <w:r>
+        <w:rPr>
+          <w:rFonts w:cstheme="minorHAnsi"/>
+        </w:rPr>
+        <w:tab/>
+        <w:t xml:space="preserve">return 0; </w:t>
+      </w:r>
+    </w:p>
+    <w:p>
+      <w:pPr>
+        <w:rPr>
+          <w:rFonts w:cstheme="minorHAnsi"/>
+        </w:rPr>
+      </w:pPr>
+      <w:r>
+        <w:rPr>
+          <w:rFonts w:cstheme="minorHAnsi"/>
+        </w:rPr>
+        <w:t>}</w:t>
+      </w:r>
+    </w:p>
+    <w:p>
+      <w:pPr>
+        <w:rPr>
+          <w:rFonts w:cstheme="minorHAnsi"/>
+        </w:rPr>
+      </w:pPr>
+    </w:p>
+    <w:p>
+      <w:pPr>
+        <w:rPr>
+          <w:rFonts w:cstheme="minorHAnsi"/>
+        </w:rPr>
+      </w:pPr>
     </w:p>
     <w:sectPr>
       <w:pgSz w:w="12240" w:h="15840"/>
@@ -2088,6 +5108,103 @@
     </w:sectPr>
   </w:body>
 </w:document>
+</file>
+
+<file path=word/numbering.xml><?xml version="1.0" encoding="utf-8"?>
+<w:numbering xmlns:wpc="http://schemas.microsoft.com/office/word/2010/wordprocessingCanvas" xmlns:cx="http://schemas.microsoft.com/office/drawing/2014/chartex" xmlns:cx1="http://schemas.microsoft.com/office/drawing/2015/9/8/chartex" xmlns:cx2="http://schemas.microsoft.com/office/drawing/2015/10/21/chartex" xmlns:cx3="http://schemas.microsoft.com/office/drawing/2016/5/9/chartex" xmlns:cx4="http://schemas.microsoft.com/office/drawing/2016/5/10/chartex" xmlns:cx5="http://schemas.microsoft.com/office/drawing/2016/5/11/chartex" xmlns:cx6="http://schemas.microsoft.com/office/drawing/2016/5/12/chartex" xmlns:cx7="http://schemas.microsoft.com/office/drawing/2016/5/13/chartex" xmlns:cx8="http://schemas.microsoft.com/office/drawing/2016/5/14/chartex" xmlns:mc="http://schemas.openxmlformats.org/markup-compatibility/2006" xmlns:aink="http://schemas.microsoft.com/office/drawing/2016/ink" xmlns:am3d="http://schemas.microsoft.com/office/drawing/2017/model3d" xmlns:o="urn:schemas-microsoft-com:office:office" xmlns:r="http://schemas.openxmlformats.org/officeDocument/2006/relationships" xmlns:m="http://schemas.openxmlformats.org/officeDocument/2006/math" xmlns:v="urn:schemas-microsoft-com:vml" xmlns:wp14="http://schemas.microsoft.com/office/word/2010/wordprocessingDrawing" xmlns:wp="http://schemas.openxmlformats.org/drawingml/2006/wordprocessingDrawing" xmlns:w10="urn:schemas-microsoft-com:office:word" xmlns:w="http://schemas.openxmlformats.org/wordprocessingml/2006/main" xmlns:w14="http://schemas.microsoft.com/office/word/2010/wordml" xmlns:w15="http://schemas.microsoft.com/office/word/2012/wordml" xmlns:w16cid="http://schemas.microsoft.com/office/word/2016/wordml/cid" xmlns:w16se="http://schemas.microsoft.com/office/word/2015/wordml/symex" xmlns:wpg="http://schemas.microsoft.com/office/word/2010/wordprocessingGroup" xmlns:wpi="http://schemas.microsoft.com/office/word/2010/wordprocessingInk" xmlns:wne="http://schemas.microsoft.com/office/word/2006/wordml" xmlns:wps="http://schemas.microsoft.com/office/word/2010/wordprocessingShape" mc:Ignorable="w14 w15 w16se w16cid wp14">
+  <w:abstractNum w:abstractNumId="0" w15:restartNumberingAfterBreak="0">
+    <w:nsid w:val="4D0B5E8A"/>
+    <w:multiLevelType w:val="hybridMultilevel"/>
+    <w:tmpl w:val="BA92FB04"/>
+    <w:lvl w:ilvl="0" w:tplc="04090011">
+      <w:start w:val="1"/>
+      <w:numFmt w:val="decimal"/>
+      <w:lvlText w:val="%1)"/>
+      <w:lvlJc w:val="left"/>
+      <w:pPr>
+        <w:ind w:left="720" w:hanging="360"/>
+      </w:pPr>
+      <w:rPr>
+        <w:rFonts w:hint="default"/>
+      </w:rPr>
+    </w:lvl>
+    <w:lvl w:ilvl="1" w:tplc="04090019" w:tentative="1">
+      <w:start w:val="1"/>
+      <w:numFmt w:val="lowerLetter"/>
+      <w:lvlText w:val="%2."/>
+      <w:lvlJc w:val="left"/>
+      <w:pPr>
+        <w:ind w:left="1440" w:hanging="360"/>
+      </w:pPr>
+    </w:lvl>
+    <w:lvl w:ilvl="2" w:tplc="0409001B" w:tentative="1">
+      <w:start w:val="1"/>
+      <w:numFmt w:val="lowerRoman"/>
+      <w:lvlText w:val="%3."/>
+      <w:lvlJc w:val="right"/>
+      <w:pPr>
+        <w:ind w:left="2160" w:hanging="180"/>
+      </w:pPr>
+    </w:lvl>
+    <w:lvl w:ilvl="3" w:tplc="0409000F" w:tentative="1">
+      <w:start w:val="1"/>
+      <w:numFmt w:val="decimal"/>
+      <w:lvlText w:val="%4."/>
+      <w:lvlJc w:val="left"/>
+      <w:pPr>
+        <w:ind w:left="2880" w:hanging="360"/>
+      </w:pPr>
+    </w:lvl>
+    <w:lvl w:ilvl="4" w:tplc="04090019" w:tentative="1">
+      <w:start w:val="1"/>
+      <w:numFmt w:val="lowerLetter"/>
+      <w:lvlText w:val="%5."/>
+      <w:lvlJc w:val="left"/>
+      <w:pPr>
+        <w:ind w:left="3600" w:hanging="360"/>
+      </w:pPr>
+    </w:lvl>
+    <w:lvl w:ilvl="5" w:tplc="0409001B" w:tentative="1">
+      <w:start w:val="1"/>
+      <w:numFmt w:val="lowerRoman"/>
+      <w:lvlText w:val="%6."/>
+      <w:lvlJc w:val="right"/>
+      <w:pPr>
+        <w:ind w:left="4320" w:hanging="180"/>
+      </w:pPr>
+    </w:lvl>
+    <w:lvl w:ilvl="6" w:tplc="0409000F" w:tentative="1">
+      <w:start w:val="1"/>
+      <w:numFmt w:val="decimal"/>
+      <w:lvlText w:val="%7."/>
+      <w:lvlJc w:val="left"/>
+      <w:pPr>
+        <w:ind w:left="5040" w:hanging="360"/>
+      </w:pPr>
+    </w:lvl>
+    <w:lvl w:ilvl="7" w:tplc="04090019" w:tentative="1">
+      <w:start w:val="1"/>
+      <w:numFmt w:val="lowerLetter"/>
+      <w:lvlText w:val="%8."/>
+      <w:lvlJc w:val="left"/>
+      <w:pPr>
+        <w:ind w:left="5760" w:hanging="360"/>
+      </w:pPr>
+    </w:lvl>
+    <w:lvl w:ilvl="8" w:tplc="0409001B" w:tentative="1">
+      <w:start w:val="1"/>
+      <w:numFmt w:val="lowerRoman"/>
+      <w:lvlText w:val="%9."/>
+      <w:lvlJc w:val="right"/>
+      <w:pPr>
+        <w:ind w:left="6480" w:hanging="180"/>
+      </w:pPr>
+    </w:lvl>
+  </w:abstractNum>
+  <w:num w:numId="1">
+    <w:abstractNumId w:val="0"/>
+  </w:num>
+</w:numbering>
 </file>
 
 <file path=word/styles.xml><?xml version="1.0" encoding="utf-8"?>
@@ -2490,10 +5607,30 @@
     <w:name w:val="Normal"/>
     <w:qFormat/>
   </w:style>
+  <w:style w:type="paragraph" w:styleId="Heading1">
+    <w:name w:val="heading 1"/>
+    <w:basedOn w:val="Normal"/>
+    <w:next w:val="Normal"/>
+    <w:link w:val="Heading1Char"/>
+    <w:uiPriority w:val="9"/>
+    <w:qFormat/>
+    <w:rsid w:val="001863DB"/>
+    <w:pPr>
+      <w:keepNext/>
+      <w:keepLines/>
+      <w:spacing w:before="240" w:after="0"/>
+      <w:outlineLvl w:val="0"/>
+    </w:pPr>
+    <w:rPr>
+      <w:rFonts w:asciiTheme="majorHAnsi" w:eastAsiaTheme="majorEastAsia" w:hAnsiTheme="majorHAnsi" w:cstheme="majorBidi"/>
+      <w:color w:val="2F5496" w:themeColor="accent1" w:themeShade="BF"/>
+      <w:sz w:val="32"/>
+      <w:szCs w:val="32"/>
+    </w:rPr>
+  </w:style>
   <w:style w:type="character" w:default="1" w:styleId="DefaultParagraphFont">
     <w:name w:val="Default Paragraph Font"/>
     <w:uiPriority w:val="1"/>
-    <w:semiHidden/>
     <w:unhideWhenUsed/>
   </w:style>
   <w:style w:type="table" w:default="1" w:styleId="TableNormal">
@@ -2521,7 +5658,6 @@
     <w:name w:val="Normal (Web)"/>
     <w:basedOn w:val="Normal"/>
     <w:uiPriority w:val="99"/>
-    <w:semiHidden/>
     <w:unhideWhenUsed/>
     <w:rsid w:val="00DB01C0"/>
     <w:pPr>
@@ -2654,6 +5790,41 @@
     <w:name w:val="https://stackoverflow.com/questions/877728/what-algorithm-to-use-to-determine-minimum-number-of-actions-required-to-get-the/"/>
     <w:basedOn w:val="DefaultParagraphFont"/>
     <w:rsid w:val="003C48F4"/>
+  </w:style>
+  <w:style w:type="character" w:styleId="Strong">
+    <w:name w:val="Strong"/>
+    <w:basedOn w:val="DefaultParagraphFont"/>
+    <w:uiPriority w:val="22"/>
+    <w:qFormat/>
+    <w:rsid w:val="001863DB"/>
+    <w:rPr>
+      <w:b/>
+      <w:bCs/>
+    </w:rPr>
+  </w:style>
+  <w:style w:type="character" w:customStyle="1" w:styleId="Heading1Char">
+    <w:name w:val="Heading 1 Char"/>
+    <w:basedOn w:val="DefaultParagraphFont"/>
+    <w:link w:val="Heading1"/>
+    <w:uiPriority w:val="9"/>
+    <w:rsid w:val="001863DB"/>
+    <w:rPr>
+      <w:rFonts w:asciiTheme="majorHAnsi" w:eastAsiaTheme="majorEastAsia" w:hAnsiTheme="majorHAnsi" w:cstheme="majorBidi"/>
+      <w:color w:val="2F5496" w:themeColor="accent1" w:themeShade="BF"/>
+      <w:sz w:val="32"/>
+      <w:szCs w:val="32"/>
+    </w:rPr>
+  </w:style>
+  <w:style w:type="paragraph" w:styleId="ListParagraph">
+    <w:name w:val="List Paragraph"/>
+    <w:basedOn w:val="Normal"/>
+    <w:uiPriority w:val="34"/>
+    <w:qFormat/>
+    <w:rsid w:val="009140C2"/>
+    <w:pPr>
+      <w:ind w:left="720"/>
+      <w:contextualSpacing/>
+    </w:pPr>
   </w:style>
 </w:styles>
 </file>

</xml_diff>